<commit_message>
Added new pattern and probability control
</commit_message>
<xml_diff>
--- a/report.docx
+++ b/report.docx
@@ -29,7 +29,23 @@
           <w:rFonts w:hint="cs"/>
           <w:rtl/>
         </w:rPr>
-        <w:t xml:space="preserve">אייל קזולה 209133693 </w:t>
+        <w:t xml:space="preserve">אייל </w:t>
+      </w:r>
+      <w:proofErr w:type="spellStart"/>
+      <w:r>
+        <w:rPr>
+          <w:rFonts w:hint="cs"/>
+          <w:rtl/>
+        </w:rPr>
+        <w:t>קזולה</w:t>
+      </w:r>
+      <w:proofErr w:type="spellEnd"/>
+      <w:r>
+        <w:rPr>
+          <w:rFonts w:hint="cs"/>
+          <w:rtl/>
+        </w:rPr>
+        <w:t xml:space="preserve"> 209133693 </w:t>
       </w:r>
       <w:r>
         <w:rPr>
@@ -122,14 +138,22 @@
           <w:kern w:val="0"/>
           <w:rtl/>
         </w:rPr>
-        <w:t xml:space="preserve"> על קובץ ההרצה,  ניתן לבחור בעזרת התפריטים את גודל המטריצה (זוגי ולא פחות מ 8</w:t>
+        <w:t xml:space="preserve"> על קובץ ההרצה</w:t>
+      </w:r>
+      <w:r>
+        <w:rPr>
+          <w:rFonts w:ascii="Times New Roman" w:eastAsia="Times New Roman" w:hAnsi="Times New Roman" w:cs="Times New Roman" w:hint="cs"/>
+          <w:kern w:val="0"/>
+          <w:rtl/>
+        </w:rPr>
+        <w:t xml:space="preserve">  (</w:t>
       </w:r>
       <w:r>
         <w:rPr>
           <w:rFonts w:ascii="Times New Roman" w:eastAsia="Times New Roman" w:hAnsi="Times New Roman" w:cs="Times New Roman"/>
           <w:kern w:val="0"/>
         </w:rPr>
-        <w:t>X</w:t>
+        <w:t>game_of_life.exe</w:t>
       </w:r>
       <w:r>
         <w:rPr>
@@ -137,42 +161,64 @@
           <w:kern w:val="0"/>
           <w:rtl/>
         </w:rPr>
-        <w:t xml:space="preserve">8) ומספר האיטרציות בעזרת הריבועים ואז ללחוץ על </w:t>
-      </w:r>
-      <w:r>
+        <w:t>)</w:t>
+      </w:r>
+      <w:r>
+        <w:rPr>
+          <w:rFonts w:ascii="Times New Roman" w:eastAsia="Times New Roman" w:hAnsi="Times New Roman" w:cs="Times New Roman" w:hint="cs"/>
+          <w:kern w:val="0"/>
+          <w:rtl/>
+        </w:rPr>
+        <w:t xml:space="preserve">, </w:t>
+      </w:r>
+      <w:r>
+        <w:rPr>
+          <w:rFonts w:ascii="Times New Roman" w:eastAsia="Times New Roman" w:hAnsi="Times New Roman" w:cs="Times New Roman" w:hint="cs"/>
+          <w:kern w:val="0"/>
+          <w:rtl/>
+        </w:rPr>
+        <w:t xml:space="preserve">יפתח המסך </w:t>
+      </w:r>
+      <w:proofErr w:type="spellStart"/>
+      <w:r>
+        <w:rPr>
+          <w:rFonts w:ascii="Times New Roman" w:eastAsia="Times New Roman" w:hAnsi="Times New Roman" w:cs="Times New Roman" w:hint="cs"/>
+          <w:kern w:val="0"/>
+          <w:rtl/>
+        </w:rPr>
+        <w:t>האינטרקטיבי</w:t>
+      </w:r>
+      <w:proofErr w:type="spellEnd"/>
+      <w:r>
+        <w:rPr>
+          <w:rFonts w:ascii="Times New Roman" w:eastAsia="Times New Roman" w:hAnsi="Times New Roman" w:cs="Times New Roman" w:hint="cs"/>
+          <w:kern w:val="0"/>
+          <w:rtl/>
+        </w:rPr>
+        <w:t xml:space="preserve"> הבא:</w:t>
+      </w:r>
+    </w:p>
+    <w:p>
+      <w:pPr>
+        <w:bidi/>
+        <w:jc w:val="center"/>
         <w:rPr>
           <w:rFonts w:ascii="Times New Roman" w:eastAsia="Times New Roman" w:hAnsi="Times New Roman" w:cs="Times New Roman"/>
           <w:kern w:val="0"/>
-        </w:rPr>
-        <w:t>RESET</w:t>
-      </w:r>
-      <w:r>
-        <w:rPr>
-          <w:rFonts w:ascii="Times New Roman" w:eastAsia="Times New Roman" w:hAnsi="Times New Roman" w:cs="Times New Roman" w:hint="cs"/>
-          <w:kern w:val="0"/>
-          <w:rtl/>
-        </w:rPr>
-        <w:t>:</w:t>
-      </w:r>
+          <w:rtl/>
+        </w:rPr>
+      </w:pPr>
       <w:r>
         <w:rPr>
           <w:rFonts w:ascii="Times New Roman" w:eastAsia="Times New Roman" w:hAnsi="Times New Roman" w:cs="Times New Roman"/>
-          <w:kern w:val="0"/>
-          <w:rtl/>
-        </w:rPr>
-        <w:br/>
-      </w:r>
-      <w:r>
-        <w:rPr>
-          <w:rFonts w:ascii="Times New Roman" w:eastAsia="Times New Roman" w:hAnsi="Times New Roman" w:cs="Times New Roman"/>
-          <w:kern w:val="0"/>
-          <w:rtl/>
+          <w:noProof/>
+          <w:kern w:val="0"/>
         </w:rPr>
         <w:drawing>
-          <wp:inline distT="0" distB="0" distL="0" distR="0" wp14:anchorId="5A9B0AB1" wp14:editId="749371E8">
-            <wp:extent cx="5731510" cy="560070"/>
-            <wp:effectExtent l="0" t="0" r="2540" b="0"/>
-            <wp:docPr id="115593836" name="Picture 1"/>
+          <wp:inline distT="0" distB="0" distL="0" distR="0" wp14:anchorId="156D4363" wp14:editId="6BD9B71C">
+            <wp:extent cx="5673552" cy="4466146"/>
+            <wp:effectExtent l="0" t="0" r="3810" b="0"/>
+            <wp:docPr id="1773360079" name="תמונה 8"/>
             <wp:cNvGraphicFramePr>
               <a:graphicFrameLocks xmlns:a="http://schemas.openxmlformats.org/drawingml/2006/main" noChangeAspect="1"/>
             </wp:cNvGraphicFramePr>
@@ -180,23 +226,36 @@
               <a:graphicData uri="http://schemas.openxmlformats.org/drawingml/2006/picture">
                 <pic:pic xmlns:pic="http://schemas.openxmlformats.org/drawingml/2006/picture">
                   <pic:nvPicPr>
-                    <pic:cNvPr id="115593836" name=""/>
-                    <pic:cNvPicPr/>
+                    <pic:cNvPr id="0" name="Picture 1"/>
+                    <pic:cNvPicPr>
+                      <a:picLocks noChangeAspect="1" noChangeArrowheads="1"/>
+                    </pic:cNvPicPr>
                   </pic:nvPicPr>
                   <pic:blipFill>
-                    <a:blip r:embed="rId5"/>
+                    <a:blip r:embed="rId5">
+                      <a:extLst>
+                        <a:ext uri="{28A0092B-C50C-407E-A947-70E740481C1C}">
+                          <a14:useLocalDpi xmlns:a14="http://schemas.microsoft.com/office/drawing/2010/main" val="0"/>
+                        </a:ext>
+                      </a:extLst>
+                    </a:blip>
+                    <a:srcRect/>
                     <a:stretch>
                       <a:fillRect/>
                     </a:stretch>
                   </pic:blipFill>
-                  <pic:spPr>
+                  <pic:spPr bwMode="auto">
                     <a:xfrm>
                       <a:off x="0" y="0"/>
-                      <a:ext cx="5731510" cy="560070"/>
+                      <a:ext cx="5676822" cy="4468720"/>
                     </a:xfrm>
                     <a:prstGeom prst="rect">
                       <a:avLst/>
                     </a:prstGeom>
+                    <a:noFill/>
+                    <a:ln>
+                      <a:noFill/>
+                    </a:ln>
                   </pic:spPr>
                 </pic:pic>
               </a:graphicData>
@@ -208,7 +267,6 @@
     <w:p>
       <w:pPr>
         <w:bidi/>
-        <w:jc w:val="center"/>
         <w:rPr>
           <w:rFonts w:ascii="Times New Roman" w:eastAsia="Times New Roman" w:hAnsi="Times New Roman" w:cs="Times New Roman"/>
           <w:kern w:val="0"/>
@@ -221,113 +279,700 @@
           <w:kern w:val="0"/>
           <w:rtl/>
         </w:rPr>
-        <w:t xml:space="preserve">בנוסף ניתן ללחוץ על הנקודות הרלוונטיות על מנת ששהרצה תהיה </w:t>
-      </w:r>
-      <w:r>
+        <w:t xml:space="preserve">בראש המסך מופיע כל המידע על מצב ההרצה הנוכחי. ניתן לשנות מגוון </w:t>
+      </w:r>
+      <w:proofErr w:type="spellStart"/>
+      <w:r>
+        <w:rPr>
+          <w:rFonts w:ascii="Times New Roman" w:eastAsia="Times New Roman" w:hAnsi="Times New Roman" w:cs="Times New Roman" w:hint="cs"/>
+          <w:kern w:val="0"/>
+          <w:rtl/>
+        </w:rPr>
+        <w:t>קונפיגורציות</w:t>
+      </w:r>
+      <w:proofErr w:type="spellEnd"/>
+      <w:r>
+        <w:rPr>
+          <w:rFonts w:ascii="Times New Roman" w:eastAsia="Times New Roman" w:hAnsi="Times New Roman" w:cs="Times New Roman" w:hint="cs"/>
+          <w:kern w:val="0"/>
+          <w:rtl/>
+        </w:rPr>
+        <w:t>:</w:t>
+      </w:r>
+    </w:p>
+    <w:p>
+      <w:pPr>
+        <w:bidi/>
         <w:rPr>
           <w:rFonts w:ascii="Times New Roman" w:eastAsia="Times New Roman" w:hAnsi="Times New Roman" w:cs="Times New Roman"/>
           <w:kern w:val="0"/>
-        </w:rPr>
-        <w:t>RANDOM</w:t>
-      </w:r>
+          <w:rtl/>
+        </w:rPr>
+      </w:pPr>
       <w:r>
         <w:rPr>
           <w:rFonts w:ascii="Times New Roman" w:eastAsia="Times New Roman" w:hAnsi="Times New Roman" w:cs="Times New Roman" w:hint="cs"/>
-          <w:kern w:val="0"/>
-          <w:rtl/>
-        </w:rPr>
-        <w:t xml:space="preserve"> \ גליידר</w:t>
-      </w:r>
-    </w:p>
-    <w:p>
-      <w:pPr>
-        <w:bidi/>
-        <w:jc w:val="center"/>
+          <w:color w:val="E59EDC" w:themeColor="accent5" w:themeTint="66"/>
+          <w:kern w:val="0"/>
+          <w:rtl/>
+        </w:rPr>
+        <w:t xml:space="preserve">ניתן לבחור מצב התחלתי </w:t>
+      </w:r>
+      <w:r>
         <w:rPr>
           <w:rFonts w:ascii="Times New Roman" w:eastAsia="Times New Roman" w:hAnsi="Times New Roman" w:cs="Times New Roman"/>
-          <w:kern w:val="0"/>
-          <w:rtl/>
-        </w:rPr>
-      </w:pPr>
+          <w:color w:val="FF33CC"/>
+          <w:kern w:val="0"/>
+          <w:rtl/>
+        </w:rPr>
+        <w:t>–</w:t>
+      </w:r>
       <w:r>
         <w:rPr>
           <w:rFonts w:ascii="Times New Roman" w:eastAsia="Times New Roman" w:hAnsi="Times New Roman" w:cs="Times New Roman" w:hint="cs"/>
-          <w:kern w:val="0"/>
-          <w:rtl/>
-        </w:rPr>
-        <w:t xml:space="preserve">ועם </w:t>
+          <w:color w:val="FF33CC"/>
+          <w:kern w:val="0"/>
+          <w:rtl/>
+        </w:rPr>
+        <w:t xml:space="preserve"> </w:t>
+      </w:r>
+      <w:r>
+        <w:rPr>
+          <w:rFonts w:ascii="Times New Roman" w:eastAsia="Times New Roman" w:hAnsi="Times New Roman" w:cs="Times New Roman" w:hint="cs"/>
+          <w:b/>
+          <w:bCs/>
+          <w:kern w:val="0"/>
+          <w:rtl/>
+        </w:rPr>
+        <w:t>אקראי</w:t>
+      </w:r>
+      <w:r>
+        <w:rPr>
+          <w:rFonts w:ascii="Times New Roman" w:eastAsia="Times New Roman" w:hAnsi="Times New Roman" w:cs="Times New Roman" w:hint="cs"/>
+          <w:kern w:val="0"/>
+          <w:rtl/>
+        </w:rPr>
+        <w:t xml:space="preserve"> (</w:t>
+      </w:r>
+      <w:r>
+        <w:rPr>
+          <w:rFonts w:ascii="Times New Roman" w:eastAsia="Times New Roman" w:hAnsi="Times New Roman" w:cs="Times New Roman" w:hint="cs"/>
+          <w:kern w:val="0"/>
+          <w:rtl/>
+        </w:rPr>
+        <w:t xml:space="preserve">תאים שחורים במקומות אקראיים, הצפיפות ניתנת לשינוי על ידי </w:t>
+      </w:r>
+      <w:r>
+        <w:rPr>
+          <w:rFonts w:ascii="Times New Roman" w:eastAsia="Times New Roman" w:hAnsi="Times New Roman" w:cs="Times New Roman" w:hint="cs"/>
+          <w:color w:val="FFFF00"/>
+          <w:kern w:val="0"/>
+          <w:rtl/>
+        </w:rPr>
+        <w:t>התיבה הצהובה</w:t>
+      </w:r>
+      <w:r>
+        <w:rPr>
+          <w:rFonts w:ascii="Times New Roman" w:eastAsia="Times New Roman" w:hAnsi="Times New Roman" w:cs="Times New Roman" w:hint="cs"/>
+          <w:kern w:val="0"/>
+          <w:rtl/>
+        </w:rPr>
+        <w:t xml:space="preserve">), </w:t>
+      </w:r>
+      <w:proofErr w:type="spellStart"/>
+      <w:r>
+        <w:rPr>
+          <w:rFonts w:ascii="Times New Roman" w:eastAsia="Times New Roman" w:hAnsi="Times New Roman" w:cs="Times New Roman" w:hint="cs"/>
+          <w:b/>
+          <w:bCs/>
+          <w:kern w:val="0"/>
+          <w:rtl/>
+        </w:rPr>
+        <w:t>גליידר</w:t>
+      </w:r>
+      <w:proofErr w:type="spellEnd"/>
+      <w:r>
+        <w:rPr>
+          <w:rFonts w:ascii="Times New Roman" w:eastAsia="Times New Roman" w:hAnsi="Times New Roman" w:cs="Times New Roman" w:hint="cs"/>
+          <w:kern w:val="0"/>
+          <w:rtl/>
+        </w:rPr>
+        <w:t xml:space="preserve"> </w:t>
       </w:r>
       <w:r>
         <w:rPr>
           <w:rFonts w:ascii="Times New Roman" w:eastAsia="Times New Roman" w:hAnsi="Times New Roman" w:cs="Times New Roman"/>
           <w:kern w:val="0"/>
+          <w:rtl/>
+        </w:rPr>
+        <w:t>–</w:t>
+      </w:r>
+      <w:r>
+        <w:rPr>
+          <w:rFonts w:ascii="Times New Roman" w:eastAsia="Times New Roman" w:hAnsi="Times New Roman" w:cs="Times New Roman" w:hint="cs"/>
+          <w:kern w:val="0"/>
+          <w:rtl/>
+        </w:rPr>
+        <w:t xml:space="preserve"> גלשן בודד במרכז המסך, </w:t>
+      </w:r>
+      <w:r>
+        <w:rPr>
+          <w:rFonts w:ascii="Times New Roman" w:eastAsia="Times New Roman" w:hAnsi="Times New Roman" w:cs="Times New Roman" w:hint="cs"/>
+          <w:b/>
+          <w:bCs/>
+          <w:kern w:val="0"/>
+          <w:rtl/>
+        </w:rPr>
+        <w:t>זברה</w:t>
+      </w:r>
+      <w:r>
+        <w:rPr>
+          <w:rFonts w:ascii="Times New Roman" w:eastAsia="Times New Roman" w:hAnsi="Times New Roman" w:cs="Times New Roman" w:hint="cs"/>
+          <w:kern w:val="0"/>
+          <w:rtl/>
+        </w:rPr>
+        <w:t xml:space="preserve"> </w:t>
+      </w:r>
+      <w:r>
+        <w:rPr>
+          <w:rFonts w:ascii="Times New Roman" w:eastAsia="Times New Roman" w:hAnsi="Times New Roman" w:cs="Times New Roman"/>
+          <w:kern w:val="0"/>
+          <w:rtl/>
+        </w:rPr>
+        <w:t>–</w:t>
+      </w:r>
+      <w:r>
+        <w:rPr>
+          <w:rFonts w:ascii="Times New Roman" w:eastAsia="Times New Roman" w:hAnsi="Times New Roman" w:cs="Times New Roman" w:hint="cs"/>
+          <w:kern w:val="0"/>
+          <w:rtl/>
+        </w:rPr>
+        <w:t xml:space="preserve"> פסים שחורים לאורך המסך.</w:t>
+      </w:r>
+    </w:p>
+    <w:p>
+      <w:pPr>
+        <w:bidi/>
+        <w:rPr>
+          <w:rFonts w:ascii="Times New Roman" w:eastAsia="Times New Roman" w:hAnsi="Times New Roman" w:cs="Times New Roman"/>
+          <w:kern w:val="0"/>
+          <w:rtl/>
+        </w:rPr>
+      </w:pPr>
+      <w:r>
+        <w:rPr>
+          <w:rFonts w:ascii="Times New Roman" w:eastAsia="Times New Roman" w:hAnsi="Times New Roman" w:cs="Times New Roman"/>
+          <w:color w:val="FF0000"/>
+          <w:kern w:val="0"/>
         </w:rPr>
         <w:t>WRAPAROUND</w:t>
       </w:r>
       <w:r>
         <w:rPr>
+          <w:rFonts w:ascii="Times New Roman" w:eastAsia="Times New Roman" w:hAnsi="Times New Roman" w:cs="Times New Roman"/>
+          <w:color w:val="FF0000"/>
+          <w:kern w:val="0"/>
+          <w:rtl/>
+        </w:rPr>
+        <w:t>–</w:t>
+      </w:r>
+      <w:r>
+        <w:rPr>
           <w:rFonts w:ascii="Times New Roman" w:eastAsia="Times New Roman" w:hAnsi="Times New Roman" w:cs="Times New Roman" w:hint="cs"/>
-          <w:kern w:val="0"/>
-          <w:rtl/>
-        </w:rPr>
-        <w:t xml:space="preserve"> או בלי:</w:t>
-      </w:r>
-    </w:p>
-    <w:p>
-      <w:pPr>
-        <w:bidi/>
-        <w:jc w:val="center"/>
+          <w:color w:val="FF0000"/>
+          <w:kern w:val="0"/>
+          <w:rtl/>
+        </w:rPr>
+        <w:t xml:space="preserve"> </w:t>
+      </w:r>
+      <w:r>
         <w:rPr>
           <w:rFonts w:ascii="Times New Roman" w:eastAsia="Times New Roman" w:hAnsi="Times New Roman" w:cs="Times New Roman" w:hint="cs"/>
           <w:kern w:val="0"/>
-        </w:rPr>
-      </w:pPr>
-      <w:r>
+          <w:rtl/>
+        </w:rPr>
+        <w:t>ניתן להדליק ולכבות ע"י לחיצה על התיבה האדומה</w:t>
+      </w:r>
+    </w:p>
+    <w:p>
+      <w:pPr>
+        <w:bidi/>
         <w:rPr>
           <w:rFonts w:ascii="Times New Roman" w:eastAsia="Times New Roman" w:hAnsi="Times New Roman" w:cs="Times New Roman"/>
           <w:kern w:val="0"/>
           <w:rtl/>
         </w:rPr>
-        <w:drawing>
-          <wp:inline distT="0" distB="0" distL="0" distR="0" wp14:anchorId="7F2112FA" wp14:editId="24EEE21A">
-            <wp:extent cx="1933845" cy="1781424"/>
-            <wp:effectExtent l="0" t="0" r="9525" b="9525"/>
-            <wp:docPr id="974240369" name="Picture 1" descr="A screenshot of a computer&#10;&#10;AI-generated content may be incorrect."/>
-            <wp:cNvGraphicFramePr>
-              <a:graphicFrameLocks xmlns:a="http://schemas.openxmlformats.org/drawingml/2006/main" noChangeAspect="1"/>
-            </wp:cNvGraphicFramePr>
-            <a:graphic xmlns:a="http://schemas.openxmlformats.org/drawingml/2006/main">
-              <a:graphicData uri="http://schemas.openxmlformats.org/drawingml/2006/picture">
-                <pic:pic xmlns:pic="http://schemas.openxmlformats.org/drawingml/2006/picture">
-                  <pic:nvPicPr>
-                    <pic:cNvPr id="974240369" name="Picture 1" descr="A screenshot of a computer&#10;&#10;AI-generated content may be incorrect."/>
-                    <pic:cNvPicPr/>
-                  </pic:nvPicPr>
-                  <pic:blipFill>
-                    <a:blip r:embed="rId6"/>
-                    <a:stretch>
-                      <a:fillRect/>
-                    </a:stretch>
-                  </pic:blipFill>
-                  <pic:spPr>
-                    <a:xfrm>
-                      <a:off x="0" y="0"/>
-                      <a:ext cx="1933845" cy="1781424"/>
-                    </a:xfrm>
-                    <a:prstGeom prst="rect">
-                      <a:avLst/>
-                    </a:prstGeom>
-                  </pic:spPr>
-                </pic:pic>
-              </a:graphicData>
-            </a:graphic>
-          </wp:inline>
-        </w:drawing>
-      </w:r>
-    </w:p>
-    <w:p>
-      <w:pPr>
-        <w:pStyle w:val="ListParagraph"/>
+      </w:pPr>
+      <w:r>
+        <w:rPr>
+          <w:rFonts w:ascii="Times New Roman" w:eastAsia="Times New Roman" w:hAnsi="Times New Roman" w:cs="Times New Roman" w:hint="cs"/>
+          <w:color w:val="00B050"/>
+          <w:kern w:val="0"/>
+          <w:rtl/>
+        </w:rPr>
+        <w:t xml:space="preserve">מספר </w:t>
+      </w:r>
+      <w:proofErr w:type="spellStart"/>
+      <w:r>
+        <w:rPr>
+          <w:rFonts w:ascii="Times New Roman" w:eastAsia="Times New Roman" w:hAnsi="Times New Roman" w:cs="Times New Roman" w:hint="cs"/>
+          <w:color w:val="00B050"/>
+          <w:kern w:val="0"/>
+          <w:rtl/>
+        </w:rPr>
+        <w:t>איטרציות</w:t>
+      </w:r>
+      <w:proofErr w:type="spellEnd"/>
+      <w:r>
+        <w:rPr>
+          <w:rFonts w:ascii="Times New Roman" w:eastAsia="Times New Roman" w:hAnsi="Times New Roman" w:cs="Times New Roman" w:hint="cs"/>
+          <w:color w:val="00B050"/>
+          <w:kern w:val="0"/>
+          <w:rtl/>
+        </w:rPr>
+        <w:t xml:space="preserve"> </w:t>
+      </w:r>
+      <w:r>
+        <w:rPr>
+          <w:rFonts w:ascii="Times New Roman" w:eastAsia="Times New Roman" w:hAnsi="Times New Roman" w:cs="Times New Roman"/>
+          <w:color w:val="4EA72E" w:themeColor="accent6"/>
+          <w:kern w:val="0"/>
+          <w:rtl/>
+        </w:rPr>
+        <w:t>–</w:t>
+      </w:r>
+      <w:r>
+        <w:rPr>
+          <w:rFonts w:ascii="Times New Roman" w:eastAsia="Times New Roman" w:hAnsi="Times New Roman" w:cs="Times New Roman" w:hint="cs"/>
+          <w:color w:val="4EA72E" w:themeColor="accent6"/>
+          <w:kern w:val="0"/>
+          <w:rtl/>
+        </w:rPr>
+        <w:t xml:space="preserve"> </w:t>
+      </w:r>
+      <w:r>
+        <w:rPr>
+          <w:rFonts w:ascii="Times New Roman" w:eastAsia="Times New Roman" w:hAnsi="Times New Roman" w:cs="Times New Roman" w:hint="cs"/>
+          <w:kern w:val="0"/>
+          <w:rtl/>
+        </w:rPr>
+        <w:t>ניתן לשינוי בתיבה המסומנת בירוק</w:t>
+      </w:r>
+    </w:p>
+    <w:p>
+      <w:pPr>
+        <w:bidi/>
+        <w:rPr>
+          <w:rFonts w:ascii="Times New Roman" w:eastAsia="Times New Roman" w:hAnsi="Times New Roman" w:cs="Times New Roman"/>
+          <w:kern w:val="0"/>
+          <w:rtl/>
+        </w:rPr>
+      </w:pPr>
+      <w:r>
+        <w:rPr>
+          <w:rFonts w:ascii="Times New Roman" w:eastAsia="Times New Roman" w:hAnsi="Times New Roman" w:cs="Times New Roman" w:hint="cs"/>
+          <w:color w:val="0070C0"/>
+          <w:kern w:val="0"/>
+          <w:rtl/>
+        </w:rPr>
+        <w:t xml:space="preserve">גודל המטריצה </w:t>
+      </w:r>
+      <w:r>
+        <w:rPr>
+          <w:rFonts w:ascii="Times New Roman" w:eastAsia="Times New Roman" w:hAnsi="Times New Roman" w:cs="Times New Roman"/>
+          <w:kern w:val="0"/>
+          <w:rtl/>
+        </w:rPr>
+        <w:t>–</w:t>
+      </w:r>
+      <w:r>
+        <w:rPr>
+          <w:rFonts w:ascii="Times New Roman" w:eastAsia="Times New Roman" w:hAnsi="Times New Roman" w:cs="Times New Roman" w:hint="cs"/>
+          <w:kern w:val="0"/>
+          <w:rtl/>
+        </w:rPr>
+        <w:t xml:space="preserve"> ניתן לשינוי ע"י התיבה המסומנת בכחול (</w:t>
+      </w:r>
+      <w:r>
+        <w:rPr>
+          <w:rFonts w:ascii="Times New Roman" w:eastAsia="Times New Roman" w:hAnsi="Times New Roman" w:cs="Times New Roman"/>
+          <w:kern w:val="0"/>
+        </w:rPr>
+        <w:t>n</w:t>
+      </w:r>
+      <w:r>
+        <w:rPr>
+          <w:rFonts w:ascii="Times New Roman" w:eastAsia="Times New Roman" w:hAnsi="Times New Roman" w:cs="Times New Roman" w:hint="cs"/>
+          <w:kern w:val="0"/>
+          <w:rtl/>
+        </w:rPr>
+        <w:t xml:space="preserve"> מסמל את מספר השורות/עמודות)</w:t>
+      </w:r>
+    </w:p>
+    <w:p>
+      <w:pPr>
+        <w:bidi/>
+        <w:rPr>
+          <w:rFonts w:ascii="Times New Roman" w:eastAsia="Times New Roman" w:hAnsi="Times New Roman" w:cs="Times New Roman"/>
+          <w:kern w:val="0"/>
+          <w:rtl/>
+        </w:rPr>
+      </w:pPr>
+      <w:r>
+        <w:rPr>
+          <w:rFonts w:ascii="Times New Roman" w:eastAsia="Times New Roman" w:hAnsi="Times New Roman" w:cs="Times New Roman" w:hint="cs"/>
+          <w:color w:val="E97132" w:themeColor="accent2"/>
+          <w:kern w:val="0"/>
+          <w:rtl/>
+        </w:rPr>
+        <w:t xml:space="preserve">יציבות </w:t>
+      </w:r>
+      <w:r>
+        <w:rPr>
+          <w:rFonts w:ascii="Times New Roman" w:eastAsia="Times New Roman" w:hAnsi="Times New Roman" w:cs="Times New Roman"/>
+          <w:kern w:val="0"/>
+          <w:rtl/>
+        </w:rPr>
+        <w:t>–</w:t>
+      </w:r>
+      <w:r>
+        <w:rPr>
+          <w:rFonts w:ascii="Times New Roman" w:eastAsia="Times New Roman" w:hAnsi="Times New Roman" w:cs="Times New Roman" w:hint="cs"/>
+          <w:kern w:val="0"/>
+          <w:rtl/>
+        </w:rPr>
+        <w:t xml:space="preserve"> מחשב את אחוז השינוי של התאים בין כל שתי </w:t>
+      </w:r>
+      <w:proofErr w:type="spellStart"/>
+      <w:r>
+        <w:rPr>
+          <w:rFonts w:ascii="Times New Roman" w:eastAsia="Times New Roman" w:hAnsi="Times New Roman" w:cs="Times New Roman" w:hint="cs"/>
+          <w:kern w:val="0"/>
+          <w:rtl/>
+        </w:rPr>
+        <w:t>איטרציות</w:t>
+      </w:r>
+      <w:proofErr w:type="spellEnd"/>
+    </w:p>
+    <w:p>
+      <w:pPr>
+        <w:bidi/>
+        <w:rPr>
+          <w:rFonts w:ascii="Times New Roman" w:eastAsia="Times New Roman" w:hAnsi="Times New Roman" w:cs="Times New Roman"/>
+          <w:kern w:val="0"/>
+          <w:rtl/>
+        </w:rPr>
+      </w:pPr>
+      <w:r>
+        <w:rPr>
+          <w:rFonts w:ascii="Times New Roman" w:eastAsia="Times New Roman" w:hAnsi="Times New Roman" w:cs="Times New Roman" w:hint="cs"/>
+          <w:color w:val="92D050"/>
+          <w:kern w:val="0"/>
+          <w:rtl/>
+        </w:rPr>
+        <w:t xml:space="preserve">התחל/המשך/השהה </w:t>
+      </w:r>
+      <w:r>
+        <w:rPr>
+          <w:rFonts w:ascii="Times New Roman" w:eastAsia="Times New Roman" w:hAnsi="Times New Roman" w:cs="Times New Roman"/>
+          <w:kern w:val="0"/>
+          <w:rtl/>
+        </w:rPr>
+        <w:t>–</w:t>
+      </w:r>
+      <w:r>
+        <w:rPr>
+          <w:rFonts w:ascii="Times New Roman" w:eastAsia="Times New Roman" w:hAnsi="Times New Roman" w:cs="Times New Roman" w:hint="cs"/>
+          <w:kern w:val="0"/>
+          <w:rtl/>
+        </w:rPr>
+        <w:t xml:space="preserve"> ניתן בכל </w:t>
+      </w:r>
+      <w:proofErr w:type="spellStart"/>
+      <w:r>
+        <w:rPr>
+          <w:rFonts w:ascii="Times New Roman" w:eastAsia="Times New Roman" w:hAnsi="Times New Roman" w:cs="Times New Roman" w:hint="cs"/>
+          <w:kern w:val="0"/>
+          <w:rtl/>
+        </w:rPr>
+        <w:t>איטרציה</w:t>
+      </w:r>
+      <w:proofErr w:type="spellEnd"/>
+      <w:r>
+        <w:rPr>
+          <w:rFonts w:ascii="Times New Roman" w:eastAsia="Times New Roman" w:hAnsi="Times New Roman" w:cs="Times New Roman" w:hint="cs"/>
+          <w:kern w:val="0"/>
+          <w:rtl/>
+        </w:rPr>
+        <w:t xml:space="preserve"> להשהות את הריצה, לחיצה נוספת תמשיך אותה.</w:t>
+      </w:r>
+    </w:p>
+    <w:p>
+      <w:pPr>
+        <w:bidi/>
+        <w:rPr>
+          <w:rFonts w:ascii="Times New Roman" w:eastAsia="Times New Roman" w:hAnsi="Times New Roman" w:cs="Times New Roman"/>
+          <w:kern w:val="0"/>
+          <w:rtl/>
+        </w:rPr>
+      </w:pPr>
+      <w:r>
+        <w:rPr>
+          <w:rFonts w:ascii="Times New Roman" w:eastAsia="Times New Roman" w:hAnsi="Times New Roman" w:cs="Times New Roman" w:hint="cs"/>
+          <w:color w:val="77206D" w:themeColor="accent5" w:themeShade="BF"/>
+          <w:kern w:val="0"/>
+          <w:rtl/>
+        </w:rPr>
+        <w:t xml:space="preserve">איפוס </w:t>
+      </w:r>
+      <w:r>
+        <w:rPr>
+          <w:rFonts w:ascii="Times New Roman" w:eastAsia="Times New Roman" w:hAnsi="Times New Roman" w:cs="Times New Roman"/>
+          <w:kern w:val="0"/>
+          <w:rtl/>
+        </w:rPr>
+        <w:t>–</w:t>
+      </w:r>
+      <w:r>
+        <w:rPr>
+          <w:rFonts w:ascii="Times New Roman" w:eastAsia="Times New Roman" w:hAnsi="Times New Roman" w:cs="Times New Roman" w:hint="cs"/>
+          <w:kern w:val="0"/>
+          <w:rtl/>
+        </w:rPr>
+        <w:t xml:space="preserve"> </w:t>
+      </w:r>
+      <w:r>
+        <w:rPr>
+          <w:rFonts w:ascii="Times New Roman" w:eastAsia="Times New Roman" w:hAnsi="Times New Roman" w:cs="Times New Roman" w:hint="cs"/>
+          <w:kern w:val="0"/>
+          <w:rtl/>
+        </w:rPr>
+        <w:t>בכל שלב ניתן ללחוץ על הכפתור על מנת להחזיר את הריצה למצב ההתחלתי</w:t>
+      </w:r>
+    </w:p>
+    <w:p>
+      <w:pPr>
+        <w:bidi/>
+        <w:rPr>
+          <w:rFonts w:ascii="Times New Roman" w:eastAsia="Times New Roman" w:hAnsi="Times New Roman" w:cs="Times New Roman" w:hint="cs"/>
+          <w:kern w:val="0"/>
+          <w:rtl/>
+        </w:rPr>
+      </w:pPr>
+      <w:r>
+        <w:rPr>
+          <w:rFonts w:ascii="Times New Roman" w:eastAsia="Times New Roman" w:hAnsi="Times New Roman" w:cs="Times New Roman" w:hint="cs"/>
+          <w:kern w:val="0"/>
+          <w:rtl/>
+        </w:rPr>
+        <w:lastRenderedPageBreak/>
+        <w:t xml:space="preserve">בכל מעבר </w:t>
+      </w:r>
+      <w:proofErr w:type="spellStart"/>
+      <w:r>
+        <w:rPr>
+          <w:rFonts w:ascii="Times New Roman" w:eastAsia="Times New Roman" w:hAnsi="Times New Roman" w:cs="Times New Roman" w:hint="cs"/>
+          <w:kern w:val="0"/>
+          <w:rtl/>
+        </w:rPr>
+        <w:t>לאיטרציה</w:t>
+      </w:r>
+      <w:proofErr w:type="spellEnd"/>
+      <w:r>
+        <w:rPr>
+          <w:rFonts w:ascii="Times New Roman" w:eastAsia="Times New Roman" w:hAnsi="Times New Roman" w:cs="Times New Roman" w:hint="cs"/>
+          <w:kern w:val="0"/>
+          <w:rtl/>
+        </w:rPr>
+        <w:t xml:space="preserve"> חדשה, ראשית נבדקת זוגיות </w:t>
+      </w:r>
+      <w:proofErr w:type="spellStart"/>
+      <w:r>
+        <w:rPr>
+          <w:rFonts w:ascii="Times New Roman" w:eastAsia="Times New Roman" w:hAnsi="Times New Roman" w:cs="Times New Roman" w:hint="cs"/>
+          <w:kern w:val="0"/>
+          <w:rtl/>
+        </w:rPr>
+        <w:t>האיטרציה</w:t>
+      </w:r>
+      <w:proofErr w:type="spellEnd"/>
+      <w:r>
+        <w:rPr>
+          <w:rFonts w:ascii="Times New Roman" w:eastAsia="Times New Roman" w:hAnsi="Times New Roman" w:cs="Times New Roman" w:hint="cs"/>
+          <w:kern w:val="0"/>
+          <w:rtl/>
+        </w:rPr>
+        <w:t xml:space="preserve">, ובהתאם לפי חוקי התרגיל </w:t>
+      </w:r>
+      <w:r>
+        <w:rPr>
+          <w:rFonts w:ascii="Times New Roman" w:eastAsia="Times New Roman" w:hAnsi="Times New Roman" w:cs="Times New Roman" w:hint="cs"/>
+          <w:kern w:val="0"/>
+          <w:rtl/>
+        </w:rPr>
+        <w:t>המטריצה מחולקת לבלוקים 2</w:t>
+      </w:r>
+      <w:r>
+        <w:rPr>
+          <w:rFonts w:ascii="Times New Roman" w:eastAsia="Times New Roman" w:hAnsi="Times New Roman" w:cs="Times New Roman"/>
+          <w:kern w:val="0"/>
+        </w:rPr>
+        <w:t>X</w:t>
+      </w:r>
+      <w:r>
+        <w:rPr>
+          <w:rFonts w:ascii="Times New Roman" w:eastAsia="Times New Roman" w:hAnsi="Times New Roman" w:cs="Times New Roman" w:hint="cs"/>
+          <w:kern w:val="0"/>
+          <w:rtl/>
+        </w:rPr>
+        <w:t>2 הנכונים עבור השלב הנוכחי, לאחר מכן עוברים על כל הבלוקים ומיישמים את החוקים בהתאם</w:t>
+      </w:r>
+      <w:r>
+        <w:rPr>
+          <w:rFonts w:ascii="Times New Roman" w:eastAsia="Times New Roman" w:hAnsi="Times New Roman" w:cs="Times New Roman"/>
+          <w:kern w:val="0"/>
+        </w:rPr>
+        <w:t>;</w:t>
+      </w:r>
+      <w:r>
+        <w:rPr>
+          <w:rFonts w:ascii="Times New Roman" w:eastAsia="Times New Roman" w:hAnsi="Times New Roman" w:cs="Times New Roman" w:hint="cs"/>
+          <w:kern w:val="0"/>
+          <w:rtl/>
+        </w:rPr>
+        <w:t xml:space="preserve"> </w:t>
+      </w:r>
+      <w:proofErr w:type="spellStart"/>
+      <w:r>
+        <w:rPr>
+          <w:rFonts w:ascii="Times New Roman" w:eastAsia="Times New Roman" w:hAnsi="Times New Roman" w:cs="Times New Roman" w:hint="cs"/>
+          <w:kern w:val="0"/>
+          <w:rtl/>
+        </w:rPr>
+        <w:t>סוכמים</w:t>
+      </w:r>
+      <w:proofErr w:type="spellEnd"/>
+      <w:r>
+        <w:rPr>
+          <w:rFonts w:ascii="Times New Roman" w:eastAsia="Times New Roman" w:hAnsi="Times New Roman" w:cs="Times New Roman" w:hint="cs"/>
+          <w:kern w:val="0"/>
+          <w:rtl/>
+        </w:rPr>
+        <w:t xml:space="preserve"> את כמות האחדות ופועלים לפי ההוראות ומבצעים את ההחלפות המתאימות.</w:t>
+      </w:r>
+    </w:p>
+    <w:p>
+      <w:pPr>
+        <w:bidi/>
+        <w:rPr>
+          <w:rFonts w:ascii="Times New Roman" w:eastAsia="Times New Roman" w:hAnsi="Times New Roman" w:cs="Times New Roman"/>
+          <w:kern w:val="0"/>
+          <w:rtl/>
+        </w:rPr>
+      </w:pPr>
+    </w:p>
+    <w:p>
+      <w:pPr>
+        <w:bidi/>
+        <w:rPr>
+          <w:rFonts w:ascii="Times New Roman" w:eastAsia="Times New Roman" w:hAnsi="Times New Roman" w:cs="Times New Roman"/>
+          <w:kern w:val="0"/>
+          <w:rtl/>
+        </w:rPr>
+      </w:pPr>
+    </w:p>
+    <w:p>
+      <w:pPr>
+        <w:bidi/>
+        <w:rPr>
+          <w:rFonts w:ascii="Times New Roman" w:eastAsia="Times New Roman" w:hAnsi="Times New Roman" w:cs="Times New Roman"/>
+          <w:kern w:val="0"/>
+          <w:rtl/>
+        </w:rPr>
+      </w:pPr>
+    </w:p>
+    <w:p>
+      <w:pPr>
+        <w:bidi/>
+        <w:rPr>
+          <w:rFonts w:ascii="Times New Roman" w:eastAsia="Times New Roman" w:hAnsi="Times New Roman" w:cs="Times New Roman"/>
+          <w:kern w:val="0"/>
+          <w:rtl/>
+        </w:rPr>
+      </w:pPr>
+    </w:p>
+    <w:p>
+      <w:pPr>
+        <w:bidi/>
+        <w:rPr>
+          <w:rFonts w:ascii="Times New Roman" w:eastAsia="Times New Roman" w:hAnsi="Times New Roman" w:cs="Times New Roman"/>
+          <w:kern w:val="0"/>
+          <w:rtl/>
+        </w:rPr>
+      </w:pPr>
+    </w:p>
+    <w:p>
+      <w:pPr>
+        <w:bidi/>
+        <w:rPr>
+          <w:rFonts w:ascii="Times New Roman" w:eastAsia="Times New Roman" w:hAnsi="Times New Roman" w:cs="Times New Roman"/>
+          <w:kern w:val="0"/>
+          <w:rtl/>
+        </w:rPr>
+      </w:pPr>
+    </w:p>
+    <w:p>
+      <w:pPr>
+        <w:bidi/>
+        <w:rPr>
+          <w:rFonts w:ascii="Times New Roman" w:eastAsia="Times New Roman" w:hAnsi="Times New Roman" w:cs="Times New Roman"/>
+          <w:kern w:val="0"/>
+          <w:rtl/>
+        </w:rPr>
+      </w:pPr>
+    </w:p>
+    <w:p>
+      <w:pPr>
+        <w:bidi/>
+        <w:rPr>
+          <w:rFonts w:ascii="Times New Roman" w:eastAsia="Times New Roman" w:hAnsi="Times New Roman" w:cs="Times New Roman"/>
+          <w:kern w:val="0"/>
+          <w:rtl/>
+        </w:rPr>
+      </w:pPr>
+    </w:p>
+    <w:p>
+      <w:pPr>
+        <w:bidi/>
+        <w:rPr>
+          <w:rFonts w:ascii="Times New Roman" w:eastAsia="Times New Roman" w:hAnsi="Times New Roman" w:cs="Times New Roman"/>
+          <w:kern w:val="0"/>
+          <w:rtl/>
+        </w:rPr>
+      </w:pPr>
+    </w:p>
+    <w:p>
+      <w:pPr>
+        <w:bidi/>
+        <w:rPr>
+          <w:rFonts w:ascii="Times New Roman" w:eastAsia="Times New Roman" w:hAnsi="Times New Roman" w:cs="Times New Roman"/>
+          <w:kern w:val="0"/>
+          <w:rtl/>
+        </w:rPr>
+      </w:pPr>
+    </w:p>
+    <w:p>
+      <w:pPr>
+        <w:bidi/>
+        <w:rPr>
+          <w:rFonts w:ascii="Times New Roman" w:eastAsia="Times New Roman" w:hAnsi="Times New Roman" w:cs="Times New Roman"/>
+          <w:kern w:val="0"/>
+        </w:rPr>
+      </w:pPr>
+    </w:p>
+    <w:p>
+      <w:pPr>
+        <w:pStyle w:val="a9"/>
         <w:numPr>
           <w:ilvl w:val="0"/>
           <w:numId w:val="1"/>
@@ -374,7 +1019,7 @@
                     <pic:cNvPicPr/>
                   </pic:nvPicPr>
                   <pic:blipFill>
-                    <a:blip r:embed="rId7"/>
+                    <a:blip r:embed="rId6"/>
                     <a:stretch>
                       <a:fillRect/>
                     </a:stretch>
@@ -397,23 +1042,109 @@
     </w:p>
     <w:p>
       <w:pPr>
-        <w:pStyle w:val="ListParagraph"/>
-        <w:bidi/>
-        <w:rPr>
-          <w:rtl/>
-        </w:rPr>
-      </w:pPr>
-      <w:r>
-        <w:rPr>
-          <w:rFonts w:hint="cs"/>
-          <w:rtl/>
-        </w:rPr>
+        <w:bidi/>
+        <w:rPr>
+          <w:rtl/>
+        </w:rPr>
+      </w:pPr>
+    </w:p>
+    <w:p>
+      <w:pPr>
+        <w:bidi/>
+        <w:rPr>
+          <w:rtl/>
+        </w:rPr>
+      </w:pPr>
+    </w:p>
+    <w:p>
+      <w:pPr>
+        <w:bidi/>
+        <w:rPr>
+          <w:rtl/>
+        </w:rPr>
+      </w:pPr>
+    </w:p>
+    <w:p>
+      <w:pPr>
+        <w:bidi/>
+        <w:rPr>
+          <w:rtl/>
+        </w:rPr>
+      </w:pPr>
+    </w:p>
+    <w:p>
+      <w:pPr>
+        <w:bidi/>
+        <w:rPr>
+          <w:rtl/>
+        </w:rPr>
+      </w:pPr>
+    </w:p>
+    <w:p>
+      <w:pPr>
+        <w:bidi/>
+        <w:rPr>
+          <w:rtl/>
+        </w:rPr>
+      </w:pPr>
+    </w:p>
+    <w:p>
+      <w:pPr>
+        <w:bidi/>
+        <w:rPr>
+          <w:rtl/>
+        </w:rPr>
+      </w:pPr>
+    </w:p>
+    <w:p>
+      <w:pPr>
+        <w:bidi/>
+        <w:rPr>
+          <w:rtl/>
+        </w:rPr>
+      </w:pPr>
+    </w:p>
+    <w:p>
+      <w:pPr>
+        <w:bidi/>
+        <w:rPr>
+          <w:rtl/>
+        </w:rPr>
+      </w:pPr>
+    </w:p>
+    <w:p>
+      <w:pPr>
+        <w:bidi/>
+        <w:rPr>
+          <w:rtl/>
+        </w:rPr>
+      </w:pPr>
+    </w:p>
+    <w:p>
+      <w:pPr>
+        <w:bidi/>
+      </w:pPr>
+    </w:p>
+    <w:p>
+      <w:pPr>
+        <w:pStyle w:val="a9"/>
+        <w:bidi/>
+        <w:rPr>
+          <w:rtl/>
+        </w:rPr>
+      </w:pPr>
+      <w:r>
+        <w:rPr>
+          <w:rFonts w:hint="cs"/>
+          <w:rtl/>
+        </w:rPr>
+        <w:lastRenderedPageBreak/>
         <w:t>מקבלים מצב דומה למצב בסוף (250 הרצות):</w:t>
       </w:r>
     </w:p>
     <w:p>
       <w:pPr>
-        <w:pStyle w:val="ListParagraph"/>
+        <w:pStyle w:val="a9"/>
         <w:bidi/>
         <w:rPr>
           <w:rtl/>
@@ -425,7 +1156,6 @@
           <w:noProof/>
           <w:rtl/>
         </w:rPr>
-        <w:lastRenderedPageBreak/>
         <w:drawing>
           <wp:inline distT="0" distB="0" distL="0" distR="0" wp14:anchorId="30B2F57A" wp14:editId="5C801DEA">
             <wp:extent cx="4791744" cy="3829584"/>
@@ -442,7 +1172,7 @@
                     <pic:cNvPicPr/>
                   </pic:nvPicPr>
                   <pic:blipFill>
-                    <a:blip r:embed="rId8"/>
+                    <a:blip r:embed="rId7"/>
                     <a:stretch>
                       <a:fillRect/>
                     </a:stretch>
@@ -468,28 +1198,235 @@
         </w:rPr>
         <w:br/>
       </w:r>
-      <w:r>
-        <w:rPr>
-          <w:rFonts w:hint="cs"/>
-          <w:rtl/>
-        </w:rPr>
+    </w:p>
+    <w:p>
+      <w:pPr>
+        <w:pStyle w:val="a9"/>
+        <w:bidi/>
+        <w:rPr>
+          <w:rtl/>
+        </w:rPr>
+      </w:pPr>
+    </w:p>
+    <w:p>
+      <w:pPr>
+        <w:pStyle w:val="a9"/>
+        <w:bidi/>
+        <w:rPr>
+          <w:rtl/>
+        </w:rPr>
+      </w:pPr>
+    </w:p>
+    <w:p>
+      <w:pPr>
+        <w:pStyle w:val="a9"/>
+        <w:bidi/>
+        <w:rPr>
+          <w:rtl/>
+        </w:rPr>
+      </w:pPr>
+    </w:p>
+    <w:p>
+      <w:pPr>
+        <w:pStyle w:val="a9"/>
+        <w:bidi/>
+        <w:rPr>
+          <w:rtl/>
+        </w:rPr>
+      </w:pPr>
+    </w:p>
+    <w:p>
+      <w:pPr>
+        <w:pStyle w:val="a9"/>
+        <w:bidi/>
+        <w:rPr>
+          <w:rtl/>
+        </w:rPr>
+      </w:pPr>
+    </w:p>
+    <w:p>
+      <w:pPr>
+        <w:pStyle w:val="a9"/>
+        <w:bidi/>
+        <w:rPr>
+          <w:rtl/>
+        </w:rPr>
+      </w:pPr>
+    </w:p>
+    <w:p>
+      <w:pPr>
+        <w:pStyle w:val="a9"/>
+        <w:bidi/>
+        <w:rPr>
+          <w:rtl/>
+        </w:rPr>
+      </w:pPr>
+    </w:p>
+    <w:p>
+      <w:pPr>
+        <w:pStyle w:val="a9"/>
+        <w:bidi/>
+        <w:rPr>
+          <w:rtl/>
+        </w:rPr>
+      </w:pPr>
+    </w:p>
+    <w:p>
+      <w:pPr>
+        <w:pStyle w:val="a9"/>
+        <w:bidi/>
+        <w:rPr>
+          <w:rtl/>
+        </w:rPr>
+      </w:pPr>
+    </w:p>
+    <w:p>
+      <w:pPr>
+        <w:pStyle w:val="a9"/>
+        <w:bidi/>
+        <w:rPr>
+          <w:rtl/>
+        </w:rPr>
+      </w:pPr>
+    </w:p>
+    <w:p>
+      <w:pPr>
+        <w:pStyle w:val="a9"/>
+        <w:bidi/>
+        <w:rPr>
+          <w:rtl/>
+        </w:rPr>
+      </w:pPr>
+    </w:p>
+    <w:p>
+      <w:pPr>
+        <w:pStyle w:val="a9"/>
+        <w:bidi/>
+        <w:rPr>
+          <w:rtl/>
+        </w:rPr>
+      </w:pPr>
+    </w:p>
+    <w:p>
+      <w:pPr>
+        <w:pStyle w:val="a9"/>
+        <w:bidi/>
+        <w:rPr>
+          <w:rtl/>
+        </w:rPr>
+      </w:pPr>
+    </w:p>
+    <w:p>
+      <w:pPr>
+        <w:pStyle w:val="a9"/>
+        <w:bidi/>
+        <w:rPr>
+          <w:rtl/>
+        </w:rPr>
+      </w:pPr>
+    </w:p>
+    <w:p>
+      <w:pPr>
+        <w:pStyle w:val="a9"/>
+        <w:bidi/>
+        <w:rPr>
+          <w:rtl/>
+        </w:rPr>
+      </w:pPr>
+    </w:p>
+    <w:p>
+      <w:pPr>
+        <w:pStyle w:val="a9"/>
+        <w:bidi/>
+        <w:rPr>
+          <w:rtl/>
+        </w:rPr>
+      </w:pPr>
+    </w:p>
+    <w:p>
+      <w:pPr>
+        <w:pStyle w:val="a9"/>
+        <w:bidi/>
+        <w:rPr>
+          <w:rtl/>
+        </w:rPr>
+      </w:pPr>
+    </w:p>
+    <w:p>
+      <w:pPr>
+        <w:pStyle w:val="a9"/>
+        <w:bidi/>
+        <w:rPr>
+          <w:rtl/>
+        </w:rPr>
+      </w:pPr>
+    </w:p>
+    <w:p>
+      <w:pPr>
+        <w:pStyle w:val="a9"/>
+        <w:bidi/>
+        <w:rPr>
+          <w:rtl/>
+        </w:rPr>
+      </w:pPr>
+    </w:p>
+    <w:p>
+      <w:pPr>
+        <w:pStyle w:val="a9"/>
+        <w:bidi/>
+        <w:rPr>
+          <w:rtl/>
+        </w:rPr>
+      </w:pPr>
+    </w:p>
+    <w:p>
+      <w:pPr>
+        <w:pStyle w:val="a9"/>
+        <w:bidi/>
+        <w:rPr>
+          <w:rtl/>
+        </w:rPr>
+      </w:pPr>
+    </w:p>
+    <w:p>
+      <w:pPr>
+        <w:pStyle w:val="a9"/>
+        <w:bidi/>
+        <w:rPr>
+          <w:rtl/>
+        </w:rPr>
+      </w:pPr>
+    </w:p>
+    <w:p>
+      <w:pPr>
+        <w:pStyle w:val="a9"/>
+        <w:bidi/>
+        <w:rPr>
+          <w:rtl/>
+        </w:rPr>
+      </w:pPr>
+      <w:r>
+        <w:rPr>
+          <w:rFonts w:hint="cs"/>
+          <w:rtl/>
+        </w:rPr>
+        <w:lastRenderedPageBreak/>
         <w:t>כשמשנים את ההסתברות ל 0.25</w:t>
       </w:r>
     </w:p>
     <w:p>
       <w:pPr>
-        <w:pStyle w:val="ListParagraph"/>
-        <w:bidi/>
-        <w:rPr>
-          <w:rtl/>
-        </w:rPr>
-      </w:pPr>
-      <w:r>
-        <w:rPr>
-          <w:rFonts w:hint="cs"/>
-          <w:rtl/>
-        </w:rPr>
-        <w:lastRenderedPageBreak/>
+        <w:pStyle w:val="a9"/>
+        <w:bidi/>
+        <w:rPr>
+          <w:rtl/>
+        </w:rPr>
+      </w:pPr>
+      <w:r>
+        <w:rPr>
+          <w:rFonts w:hint="cs"/>
+          <w:rtl/>
+        </w:rPr>
         <w:t>המטריצה מתחילה הרבה יותר אחידה:</w:t>
       </w:r>
       <w:r>
@@ -520,7 +1457,7 @@
                     <pic:cNvPicPr/>
                   </pic:nvPicPr>
                   <pic:blipFill>
-                    <a:blip r:embed="rId9"/>
+                    <a:blip r:embed="rId8"/>
                     <a:stretch>
                       <a:fillRect/>
                     </a:stretch>
@@ -543,23 +1480,141 @@
     </w:p>
     <w:p>
       <w:pPr>
-        <w:pStyle w:val="ListParagraph"/>
-        <w:bidi/>
-        <w:rPr>
-          <w:rtl/>
-        </w:rPr>
-      </w:pPr>
-      <w:r>
-        <w:rPr>
-          <w:rFonts w:hint="cs"/>
-          <w:rtl/>
-        </w:rPr>
+        <w:pStyle w:val="a9"/>
+        <w:bidi/>
+        <w:rPr>
+          <w:rtl/>
+        </w:rPr>
+      </w:pPr>
+    </w:p>
+    <w:p>
+      <w:pPr>
+        <w:pStyle w:val="a9"/>
+        <w:bidi/>
+        <w:rPr>
+          <w:rtl/>
+        </w:rPr>
+      </w:pPr>
+    </w:p>
+    <w:p>
+      <w:pPr>
+        <w:pStyle w:val="a9"/>
+        <w:bidi/>
+        <w:rPr>
+          <w:rtl/>
+        </w:rPr>
+      </w:pPr>
+    </w:p>
+    <w:p>
+      <w:pPr>
+        <w:pStyle w:val="a9"/>
+        <w:bidi/>
+        <w:rPr>
+          <w:rtl/>
+        </w:rPr>
+      </w:pPr>
+    </w:p>
+    <w:p>
+      <w:pPr>
+        <w:pStyle w:val="a9"/>
+        <w:bidi/>
+        <w:rPr>
+          <w:rtl/>
+        </w:rPr>
+      </w:pPr>
+    </w:p>
+    <w:p>
+      <w:pPr>
+        <w:pStyle w:val="a9"/>
+        <w:bidi/>
+        <w:rPr>
+          <w:rtl/>
+        </w:rPr>
+      </w:pPr>
+    </w:p>
+    <w:p>
+      <w:pPr>
+        <w:pStyle w:val="a9"/>
+        <w:bidi/>
+        <w:rPr>
+          <w:rtl/>
+        </w:rPr>
+      </w:pPr>
+    </w:p>
+    <w:p>
+      <w:pPr>
+        <w:pStyle w:val="a9"/>
+        <w:bidi/>
+        <w:rPr>
+          <w:rtl/>
+        </w:rPr>
+      </w:pPr>
+    </w:p>
+    <w:p>
+      <w:pPr>
+        <w:pStyle w:val="a9"/>
+        <w:bidi/>
+        <w:rPr>
+          <w:rtl/>
+        </w:rPr>
+      </w:pPr>
+    </w:p>
+    <w:p>
+      <w:pPr>
+        <w:pStyle w:val="a9"/>
+        <w:bidi/>
+        <w:rPr>
+          <w:rtl/>
+        </w:rPr>
+      </w:pPr>
+    </w:p>
+    <w:p>
+      <w:pPr>
+        <w:pStyle w:val="a9"/>
+        <w:bidi/>
+        <w:rPr>
+          <w:rtl/>
+        </w:rPr>
+      </w:pPr>
+    </w:p>
+    <w:p>
+      <w:pPr>
+        <w:pStyle w:val="a9"/>
+        <w:bidi/>
+        <w:rPr>
+          <w:rtl/>
+        </w:rPr>
+      </w:pPr>
+    </w:p>
+    <w:p>
+      <w:pPr>
+        <w:pStyle w:val="a9"/>
+        <w:bidi/>
+        <w:rPr>
+          <w:rtl/>
+        </w:rPr>
+      </w:pPr>
+    </w:p>
+    <w:p>
+      <w:pPr>
+        <w:pStyle w:val="a9"/>
+        <w:bidi/>
+        <w:rPr>
+          <w:rtl/>
+        </w:rPr>
+      </w:pPr>
+      <w:r>
+        <w:rPr>
+          <w:rFonts w:hint="cs"/>
+          <w:rtl/>
+        </w:rPr>
+        <w:lastRenderedPageBreak/>
         <w:t>ורוב התאים מתהפכים בכל שלב</w:t>
       </w:r>
     </w:p>
     <w:p>
       <w:pPr>
-        <w:pStyle w:val="ListParagraph"/>
+        <w:pStyle w:val="a9"/>
         <w:bidi/>
         <w:rPr>
           <w:rtl/>
@@ -571,7 +1626,6 @@
           <w:noProof/>
           <w:rtl/>
         </w:rPr>
-        <w:lastRenderedPageBreak/>
         <w:drawing>
           <wp:inline distT="0" distB="0" distL="0" distR="0" wp14:anchorId="112C75F9" wp14:editId="558609EE">
             <wp:extent cx="5731510" cy="5746115"/>
@@ -588,7 +1642,7 @@
                     <pic:cNvPicPr/>
                   </pic:nvPicPr>
                   <pic:blipFill>
-                    <a:blip r:embed="rId10"/>
+                    <a:blip r:embed="rId9"/>
                     <a:stretch>
                       <a:fillRect/>
                     </a:stretch>
@@ -611,7 +1665,7 @@
     </w:p>
     <w:p>
       <w:pPr>
-        <w:pStyle w:val="ListParagraph"/>
+        <w:pStyle w:val="a9"/>
         <w:bidi/>
         <w:rPr>
           <w:rtl/>
@@ -640,7 +1694,7 @@
                     <pic:cNvPicPr/>
                   </pic:nvPicPr>
                   <pic:blipFill>
-                    <a:blip r:embed="rId11"/>
+                    <a:blip r:embed="rId10"/>
                     <a:stretch>
                       <a:fillRect/>
                     </a:stretch>
@@ -663,7 +1717,7 @@
     </w:p>
     <w:p>
       <w:pPr>
-        <w:pStyle w:val="ListParagraph"/>
+        <w:pStyle w:val="a9"/>
         <w:bidi/>
         <w:rPr>
           <w:rtl/>
@@ -709,7 +1763,7 @@
                     <pic:cNvPicPr/>
                   </pic:nvPicPr>
                   <pic:blipFill>
-                    <a:blip r:embed="rId12"/>
+                    <a:blip r:embed="rId11"/>
                     <a:stretch>
                       <a:fillRect/>
                     </a:stretch>
@@ -732,23 +1786,39 @@
     </w:p>
     <w:p>
       <w:pPr>
-        <w:pStyle w:val="ListParagraph"/>
-        <w:bidi/>
-        <w:rPr>
-          <w:rtl/>
-        </w:rPr>
-      </w:pPr>
-      <w:r>
-        <w:rPr>
-          <w:rFonts w:hint="cs"/>
-          <w:rtl/>
-        </w:rPr>
-        <w:t>ויש הבדלים דרסטים בין כל שלב</w:t>
-      </w:r>
-    </w:p>
-    <w:p>
-      <w:pPr>
-        <w:pStyle w:val="ListParagraph"/>
+        <w:pStyle w:val="a9"/>
+        <w:bidi/>
+        <w:rPr>
+          <w:rtl/>
+        </w:rPr>
+      </w:pPr>
+      <w:r>
+        <w:rPr>
+          <w:rFonts w:hint="cs"/>
+          <w:rtl/>
+        </w:rPr>
+        <w:t xml:space="preserve">ויש הבדלים </w:t>
+      </w:r>
+      <w:proofErr w:type="spellStart"/>
+      <w:r>
+        <w:rPr>
+          <w:rFonts w:hint="cs"/>
+          <w:rtl/>
+        </w:rPr>
+        <w:t>דרסטים</w:t>
+      </w:r>
+      <w:proofErr w:type="spellEnd"/>
+      <w:r>
+        <w:rPr>
+          <w:rFonts w:hint="cs"/>
+          <w:rtl/>
+        </w:rPr>
+        <w:t xml:space="preserve"> בין כל שלב</w:t>
+      </w:r>
+    </w:p>
+    <w:p>
+      <w:pPr>
+        <w:pStyle w:val="a9"/>
         <w:bidi/>
         <w:rPr>
           <w:rtl/>
@@ -771,26 +1841,99 @@
     </w:p>
     <w:p>
       <w:pPr>
-        <w:pStyle w:val="ListParagraph"/>
-        <w:bidi/>
-        <w:rPr>
-          <w:rtl/>
-        </w:rPr>
-      </w:pPr>
-    </w:p>
-    <w:p>
-      <w:pPr>
-        <w:pStyle w:val="ListParagraph"/>
-        <w:bidi/>
-        <w:rPr>
-          <w:rtl/>
-        </w:rPr>
-      </w:pPr>
-      <w:r>
-        <w:rPr>
-          <w:rFonts w:hint="cs"/>
-          <w:rtl/>
-        </w:rPr>
+        <w:pStyle w:val="a9"/>
+        <w:bidi/>
+        <w:rPr>
+          <w:rtl/>
+        </w:rPr>
+      </w:pPr>
+    </w:p>
+    <w:p>
+      <w:pPr>
+        <w:pStyle w:val="a9"/>
+        <w:bidi/>
+        <w:rPr>
+          <w:rtl/>
+        </w:rPr>
+      </w:pPr>
+    </w:p>
+    <w:p>
+      <w:pPr>
+        <w:pStyle w:val="a9"/>
+        <w:bidi/>
+        <w:rPr>
+          <w:rtl/>
+        </w:rPr>
+      </w:pPr>
+    </w:p>
+    <w:p>
+      <w:pPr>
+        <w:pStyle w:val="a9"/>
+        <w:bidi/>
+        <w:rPr>
+          <w:rtl/>
+        </w:rPr>
+      </w:pPr>
+    </w:p>
+    <w:p>
+      <w:pPr>
+        <w:pStyle w:val="a9"/>
+        <w:bidi/>
+        <w:rPr>
+          <w:rtl/>
+        </w:rPr>
+      </w:pPr>
+    </w:p>
+    <w:p>
+      <w:pPr>
+        <w:pStyle w:val="a9"/>
+        <w:bidi/>
+        <w:rPr>
+          <w:rtl/>
+        </w:rPr>
+      </w:pPr>
+    </w:p>
+    <w:p>
+      <w:pPr>
+        <w:pStyle w:val="a9"/>
+        <w:bidi/>
+        <w:rPr>
+          <w:rtl/>
+        </w:rPr>
+      </w:pPr>
+    </w:p>
+    <w:p>
+      <w:pPr>
+        <w:pStyle w:val="a9"/>
+        <w:bidi/>
+        <w:rPr>
+          <w:rtl/>
+        </w:rPr>
+      </w:pPr>
+    </w:p>
+    <w:p>
+      <w:pPr>
+        <w:pStyle w:val="a9"/>
+        <w:bidi/>
+        <w:rPr>
+          <w:rtl/>
+        </w:rPr>
+      </w:pPr>
+    </w:p>
+    <w:p>
+      <w:pPr>
+        <w:pStyle w:val="a9"/>
+        <w:bidi/>
+        <w:rPr>
+          <w:rtl/>
+        </w:rPr>
+      </w:pPr>
+      <w:r>
+        <w:rPr>
+          <w:rFonts w:hint="cs"/>
+          <w:rtl/>
+        </w:rPr>
+        <w:lastRenderedPageBreak/>
         <w:t xml:space="preserve">כאשר מכבים את ה </w:t>
       </w:r>
       <w:r>
@@ -827,7 +1970,7 @@
     </w:p>
     <w:p>
       <w:pPr>
-        <w:pStyle w:val="ListParagraph"/>
+        <w:pStyle w:val="a9"/>
         <w:bidi/>
         <w:rPr>
           <w:rtl/>
@@ -839,7 +1982,6 @@
           <w:noProof/>
           <w:rtl/>
         </w:rPr>
-        <w:lastRenderedPageBreak/>
         <w:drawing>
           <wp:inline distT="0" distB="0" distL="0" distR="0" wp14:anchorId="7A3DAC39" wp14:editId="66997A1A">
             <wp:extent cx="5731510" cy="5821045"/>
@@ -856,7 +1998,7 @@
                     <pic:cNvPicPr/>
                   </pic:nvPicPr>
                   <pic:blipFill>
-                    <a:blip r:embed="rId13"/>
+                    <a:blip r:embed="rId12"/>
                     <a:stretch>
                       <a:fillRect/>
                     </a:stretch>
@@ -879,7 +2021,7 @@
     </w:p>
     <w:p>
       <w:pPr>
-        <w:pStyle w:val="ListParagraph"/>
+        <w:pStyle w:val="a9"/>
         <w:bidi/>
         <w:rPr>
           <w:rtl/>
@@ -908,7 +2050,7 @@
                     <pic:cNvPicPr/>
                   </pic:nvPicPr>
                   <pic:blipFill>
-                    <a:blip r:embed="rId14"/>
+                    <a:blip r:embed="rId13"/>
                     <a:stretch>
                       <a:fillRect/>
                     </a:stretch>
@@ -931,142 +2073,142 @@
     </w:p>
     <w:p>
       <w:pPr>
-        <w:pStyle w:val="ListParagraph"/>
-        <w:bidi/>
-        <w:rPr>
-          <w:rtl/>
-        </w:rPr>
-      </w:pPr>
-    </w:p>
-    <w:p>
-      <w:pPr>
-        <w:pStyle w:val="ListParagraph"/>
-        <w:bidi/>
-        <w:rPr>
-          <w:rtl/>
-        </w:rPr>
-      </w:pPr>
-    </w:p>
-    <w:p>
-      <w:pPr>
-        <w:pStyle w:val="ListParagraph"/>
-        <w:bidi/>
-        <w:rPr>
-          <w:rtl/>
-        </w:rPr>
-      </w:pPr>
-    </w:p>
-    <w:p>
-      <w:pPr>
-        <w:pStyle w:val="ListParagraph"/>
-        <w:bidi/>
-        <w:rPr>
-          <w:rtl/>
-        </w:rPr>
-      </w:pPr>
-    </w:p>
-    <w:p>
-      <w:pPr>
-        <w:pStyle w:val="ListParagraph"/>
-        <w:bidi/>
-        <w:rPr>
-          <w:rtl/>
-        </w:rPr>
-      </w:pPr>
-    </w:p>
-    <w:p>
-      <w:pPr>
-        <w:pStyle w:val="ListParagraph"/>
-        <w:bidi/>
-        <w:rPr>
-          <w:rtl/>
-        </w:rPr>
-      </w:pPr>
-    </w:p>
-    <w:p>
-      <w:pPr>
-        <w:pStyle w:val="ListParagraph"/>
-        <w:bidi/>
-        <w:rPr>
-          <w:rtl/>
-        </w:rPr>
-      </w:pPr>
-    </w:p>
-    <w:p>
-      <w:pPr>
-        <w:pStyle w:val="ListParagraph"/>
-        <w:bidi/>
-        <w:rPr>
-          <w:rtl/>
-        </w:rPr>
-      </w:pPr>
-    </w:p>
-    <w:p>
-      <w:pPr>
-        <w:pStyle w:val="ListParagraph"/>
-        <w:bidi/>
-        <w:rPr>
-          <w:rtl/>
-        </w:rPr>
-      </w:pPr>
-    </w:p>
-    <w:p>
-      <w:pPr>
-        <w:pStyle w:val="ListParagraph"/>
-        <w:bidi/>
-        <w:rPr>
-          <w:rtl/>
-        </w:rPr>
-      </w:pPr>
-    </w:p>
-    <w:p>
-      <w:pPr>
-        <w:pStyle w:val="ListParagraph"/>
-        <w:bidi/>
-        <w:rPr>
-          <w:rtl/>
-        </w:rPr>
-      </w:pPr>
-    </w:p>
-    <w:p>
-      <w:pPr>
-        <w:pStyle w:val="ListParagraph"/>
-        <w:bidi/>
-        <w:rPr>
-          <w:rtl/>
-        </w:rPr>
-      </w:pPr>
-    </w:p>
-    <w:p>
-      <w:pPr>
-        <w:pStyle w:val="ListParagraph"/>
-        <w:bidi/>
-        <w:rPr>
-          <w:rtl/>
-        </w:rPr>
-      </w:pPr>
-    </w:p>
-    <w:p>
-      <w:pPr>
-        <w:pStyle w:val="ListParagraph"/>
-        <w:bidi/>
-        <w:rPr>
-          <w:rtl/>
-        </w:rPr>
-      </w:pPr>
-    </w:p>
-    <w:p>
-      <w:pPr>
-        <w:pStyle w:val="ListParagraph"/>
-        <w:bidi/>
-        <w:rPr>
-          <w:rtl/>
-        </w:rPr>
-      </w:pPr>
-    </w:p>
-    <w:p>
-      <w:pPr>
-        <w:pStyle w:val="ListParagraph"/>
+        <w:pStyle w:val="a9"/>
+        <w:bidi/>
+        <w:rPr>
+          <w:rtl/>
+        </w:rPr>
+      </w:pPr>
+    </w:p>
+    <w:p>
+      <w:pPr>
+        <w:pStyle w:val="a9"/>
+        <w:bidi/>
+        <w:rPr>
+          <w:rtl/>
+        </w:rPr>
+      </w:pPr>
+    </w:p>
+    <w:p>
+      <w:pPr>
+        <w:pStyle w:val="a9"/>
+        <w:bidi/>
+        <w:rPr>
+          <w:rtl/>
+        </w:rPr>
+      </w:pPr>
+    </w:p>
+    <w:p>
+      <w:pPr>
+        <w:pStyle w:val="a9"/>
+        <w:bidi/>
+        <w:rPr>
+          <w:rtl/>
+        </w:rPr>
+      </w:pPr>
+    </w:p>
+    <w:p>
+      <w:pPr>
+        <w:pStyle w:val="a9"/>
+        <w:bidi/>
+        <w:rPr>
+          <w:rtl/>
+        </w:rPr>
+      </w:pPr>
+    </w:p>
+    <w:p>
+      <w:pPr>
+        <w:pStyle w:val="a9"/>
+        <w:bidi/>
+        <w:rPr>
+          <w:rtl/>
+        </w:rPr>
+      </w:pPr>
+    </w:p>
+    <w:p>
+      <w:pPr>
+        <w:pStyle w:val="a9"/>
+        <w:bidi/>
+        <w:rPr>
+          <w:rtl/>
+        </w:rPr>
+      </w:pPr>
+    </w:p>
+    <w:p>
+      <w:pPr>
+        <w:pStyle w:val="a9"/>
+        <w:bidi/>
+        <w:rPr>
+          <w:rtl/>
+        </w:rPr>
+      </w:pPr>
+    </w:p>
+    <w:p>
+      <w:pPr>
+        <w:pStyle w:val="a9"/>
+        <w:bidi/>
+        <w:rPr>
+          <w:rtl/>
+        </w:rPr>
+      </w:pPr>
+    </w:p>
+    <w:p>
+      <w:pPr>
+        <w:pStyle w:val="a9"/>
+        <w:bidi/>
+        <w:rPr>
+          <w:rtl/>
+        </w:rPr>
+      </w:pPr>
+    </w:p>
+    <w:p>
+      <w:pPr>
+        <w:pStyle w:val="a9"/>
+        <w:bidi/>
+        <w:rPr>
+          <w:rtl/>
+        </w:rPr>
+      </w:pPr>
+    </w:p>
+    <w:p>
+      <w:pPr>
+        <w:pStyle w:val="a9"/>
+        <w:bidi/>
+        <w:rPr>
+          <w:rtl/>
+        </w:rPr>
+      </w:pPr>
+    </w:p>
+    <w:p>
+      <w:pPr>
+        <w:pStyle w:val="a9"/>
+        <w:bidi/>
+        <w:rPr>
+          <w:rtl/>
+        </w:rPr>
+      </w:pPr>
+    </w:p>
+    <w:p>
+      <w:pPr>
+        <w:pStyle w:val="a9"/>
+        <w:bidi/>
+        <w:rPr>
+          <w:rtl/>
+        </w:rPr>
+      </w:pPr>
+    </w:p>
+    <w:p>
+      <w:pPr>
+        <w:pStyle w:val="a9"/>
+        <w:bidi/>
+        <w:rPr>
+          <w:rtl/>
+        </w:rPr>
+      </w:pPr>
+    </w:p>
+    <w:p>
+      <w:pPr>
+        <w:pStyle w:val="a9"/>
         <w:numPr>
           <w:ilvl w:val="0"/>
           <w:numId w:val="2"/>
@@ -1084,7 +2226,7 @@
     </w:p>
     <w:p>
       <w:pPr>
-        <w:pStyle w:val="ListParagraph"/>
+        <w:pStyle w:val="a9"/>
         <w:bidi/>
         <w:ind w:left="1080"/>
         <w:rPr>
@@ -1119,7 +2261,7 @@
                     <pic:cNvPicPr/>
                   </pic:nvPicPr>
                   <pic:blipFill>
-                    <a:blip r:embed="rId15">
+                    <a:blip r:embed="rId14">
                       <a:extLst>
                         <a:ext uri="{28A0092B-C50C-407E-A947-70E740481C1C}">
                           <a14:useLocalDpi xmlns:a14="http://schemas.microsoft.com/office/drawing/2010/main" val="0"/>
@@ -1162,151 +2304,151 @@
     </w:p>
     <w:p>
       <w:pPr>
-        <w:pStyle w:val="ListParagraph"/>
-        <w:bidi/>
-        <w:rPr>
-          <w:rtl/>
-        </w:rPr>
-      </w:pPr>
-    </w:p>
-    <w:p>
-      <w:pPr>
-        <w:pStyle w:val="ListParagraph"/>
-        <w:bidi/>
-        <w:rPr>
-          <w:rtl/>
-        </w:rPr>
-      </w:pPr>
-    </w:p>
-    <w:p>
-      <w:pPr>
-        <w:pStyle w:val="ListParagraph"/>
-        <w:bidi/>
-        <w:rPr>
-          <w:rtl/>
-        </w:rPr>
-      </w:pPr>
-    </w:p>
-    <w:p>
-      <w:pPr>
-        <w:pStyle w:val="ListParagraph"/>
-        <w:bidi/>
-        <w:rPr>
-          <w:rtl/>
-        </w:rPr>
-      </w:pPr>
-    </w:p>
-    <w:p>
-      <w:pPr>
-        <w:pStyle w:val="ListParagraph"/>
-        <w:bidi/>
-        <w:rPr>
-          <w:rtl/>
-        </w:rPr>
-      </w:pPr>
-    </w:p>
-    <w:p>
-      <w:pPr>
-        <w:pStyle w:val="ListParagraph"/>
-        <w:bidi/>
-        <w:rPr>
-          <w:rtl/>
-        </w:rPr>
-      </w:pPr>
-    </w:p>
-    <w:p>
-      <w:pPr>
-        <w:pStyle w:val="ListParagraph"/>
-        <w:bidi/>
-        <w:rPr>
-          <w:rtl/>
-        </w:rPr>
-      </w:pPr>
-    </w:p>
-    <w:p>
-      <w:pPr>
-        <w:pStyle w:val="ListParagraph"/>
-        <w:bidi/>
-        <w:rPr>
-          <w:rtl/>
-        </w:rPr>
-      </w:pPr>
-    </w:p>
-    <w:p>
-      <w:pPr>
-        <w:pStyle w:val="ListParagraph"/>
-        <w:bidi/>
-        <w:rPr>
-          <w:rtl/>
-        </w:rPr>
-      </w:pPr>
-    </w:p>
-    <w:p>
-      <w:pPr>
-        <w:pStyle w:val="ListParagraph"/>
-        <w:bidi/>
-        <w:rPr>
-          <w:rtl/>
-        </w:rPr>
-      </w:pPr>
-    </w:p>
-    <w:p>
-      <w:pPr>
-        <w:pStyle w:val="ListParagraph"/>
-        <w:bidi/>
-        <w:rPr>
-          <w:rtl/>
-        </w:rPr>
-      </w:pPr>
-    </w:p>
-    <w:p>
-      <w:pPr>
-        <w:pStyle w:val="ListParagraph"/>
-        <w:bidi/>
-        <w:rPr>
-          <w:rtl/>
-        </w:rPr>
-      </w:pPr>
-    </w:p>
-    <w:p>
-      <w:pPr>
-        <w:pStyle w:val="ListParagraph"/>
-        <w:bidi/>
-        <w:rPr>
-          <w:rtl/>
-        </w:rPr>
-      </w:pPr>
-    </w:p>
-    <w:p>
-      <w:pPr>
-        <w:pStyle w:val="ListParagraph"/>
-        <w:bidi/>
-        <w:rPr>
-          <w:rtl/>
-        </w:rPr>
-      </w:pPr>
-    </w:p>
-    <w:p>
-      <w:pPr>
-        <w:pStyle w:val="ListParagraph"/>
-        <w:bidi/>
-        <w:rPr>
-          <w:rtl/>
-        </w:rPr>
-      </w:pPr>
-    </w:p>
-    <w:p>
-      <w:pPr>
-        <w:pStyle w:val="ListParagraph"/>
-        <w:bidi/>
-        <w:rPr>
-          <w:rtl/>
-        </w:rPr>
-      </w:pPr>
-    </w:p>
-    <w:p>
-      <w:pPr>
-        <w:pStyle w:val="ListParagraph"/>
+        <w:pStyle w:val="a9"/>
+        <w:bidi/>
+        <w:rPr>
+          <w:rtl/>
+        </w:rPr>
+      </w:pPr>
+    </w:p>
+    <w:p>
+      <w:pPr>
+        <w:pStyle w:val="a9"/>
+        <w:bidi/>
+        <w:rPr>
+          <w:rtl/>
+        </w:rPr>
+      </w:pPr>
+    </w:p>
+    <w:p>
+      <w:pPr>
+        <w:pStyle w:val="a9"/>
+        <w:bidi/>
+        <w:rPr>
+          <w:rtl/>
+        </w:rPr>
+      </w:pPr>
+    </w:p>
+    <w:p>
+      <w:pPr>
+        <w:pStyle w:val="a9"/>
+        <w:bidi/>
+        <w:rPr>
+          <w:rtl/>
+        </w:rPr>
+      </w:pPr>
+    </w:p>
+    <w:p>
+      <w:pPr>
+        <w:pStyle w:val="a9"/>
+        <w:bidi/>
+        <w:rPr>
+          <w:rtl/>
+        </w:rPr>
+      </w:pPr>
+    </w:p>
+    <w:p>
+      <w:pPr>
+        <w:pStyle w:val="a9"/>
+        <w:bidi/>
+        <w:rPr>
+          <w:rtl/>
+        </w:rPr>
+      </w:pPr>
+    </w:p>
+    <w:p>
+      <w:pPr>
+        <w:pStyle w:val="a9"/>
+        <w:bidi/>
+        <w:rPr>
+          <w:rtl/>
+        </w:rPr>
+      </w:pPr>
+    </w:p>
+    <w:p>
+      <w:pPr>
+        <w:pStyle w:val="a9"/>
+        <w:bidi/>
+        <w:rPr>
+          <w:rtl/>
+        </w:rPr>
+      </w:pPr>
+    </w:p>
+    <w:p>
+      <w:pPr>
+        <w:pStyle w:val="a9"/>
+        <w:bidi/>
+        <w:rPr>
+          <w:rtl/>
+        </w:rPr>
+      </w:pPr>
+    </w:p>
+    <w:p>
+      <w:pPr>
+        <w:pStyle w:val="a9"/>
+        <w:bidi/>
+        <w:rPr>
+          <w:rtl/>
+        </w:rPr>
+      </w:pPr>
+    </w:p>
+    <w:p>
+      <w:pPr>
+        <w:pStyle w:val="a9"/>
+        <w:bidi/>
+        <w:rPr>
+          <w:rtl/>
+        </w:rPr>
+      </w:pPr>
+    </w:p>
+    <w:p>
+      <w:pPr>
+        <w:pStyle w:val="a9"/>
+        <w:bidi/>
+        <w:rPr>
+          <w:rtl/>
+        </w:rPr>
+      </w:pPr>
+    </w:p>
+    <w:p>
+      <w:pPr>
+        <w:pStyle w:val="a9"/>
+        <w:bidi/>
+        <w:rPr>
+          <w:rtl/>
+        </w:rPr>
+      </w:pPr>
+    </w:p>
+    <w:p>
+      <w:pPr>
+        <w:pStyle w:val="a9"/>
+        <w:bidi/>
+        <w:rPr>
+          <w:rtl/>
+        </w:rPr>
+      </w:pPr>
+    </w:p>
+    <w:p>
+      <w:pPr>
+        <w:pStyle w:val="a9"/>
+        <w:bidi/>
+        <w:rPr>
+          <w:rtl/>
+        </w:rPr>
+      </w:pPr>
+    </w:p>
+    <w:p>
+      <w:pPr>
+        <w:pStyle w:val="a9"/>
+        <w:bidi/>
+        <w:rPr>
+          <w:rtl/>
+        </w:rPr>
+      </w:pPr>
+    </w:p>
+    <w:p>
+      <w:pPr>
+        <w:pStyle w:val="a9"/>
         <w:bidi/>
         <w:rPr>
           <w:rtl/>
@@ -1347,7 +2489,7 @@
     </w:p>
     <w:p>
       <w:pPr>
-        <w:pStyle w:val="ListParagraph"/>
+        <w:pStyle w:val="a9"/>
         <w:bidi/>
         <w:rPr>
           <w:rtl/>
@@ -1381,7 +2523,7 @@
                     <pic:cNvPicPr/>
                   </pic:nvPicPr>
                   <pic:blipFill>
-                    <a:blip r:embed="rId16">
+                    <a:blip r:embed="rId15">
                       <a:extLst>
                         <a:ext uri="{28A0092B-C50C-407E-A947-70E740481C1C}">
                           <a14:useLocalDpi xmlns:a14="http://schemas.microsoft.com/office/drawing/2010/main" val="0"/>
@@ -1416,169 +2558,169 @@
     </w:p>
     <w:p>
       <w:pPr>
-        <w:pStyle w:val="ListParagraph"/>
-        <w:bidi/>
-        <w:rPr>
-          <w:rtl/>
-        </w:rPr>
-      </w:pPr>
-    </w:p>
-    <w:p>
-      <w:pPr>
-        <w:pStyle w:val="ListParagraph"/>
-        <w:bidi/>
-        <w:rPr>
-          <w:rtl/>
-        </w:rPr>
-      </w:pPr>
-    </w:p>
-    <w:p>
-      <w:pPr>
-        <w:pStyle w:val="ListParagraph"/>
-        <w:bidi/>
-        <w:rPr>
-          <w:rtl/>
-        </w:rPr>
-      </w:pPr>
-    </w:p>
-    <w:p>
-      <w:pPr>
-        <w:pStyle w:val="ListParagraph"/>
-        <w:bidi/>
-        <w:rPr>
-          <w:rtl/>
-        </w:rPr>
-      </w:pPr>
-    </w:p>
-    <w:p>
-      <w:pPr>
-        <w:pStyle w:val="ListParagraph"/>
-        <w:bidi/>
-        <w:rPr>
-          <w:rtl/>
-        </w:rPr>
-      </w:pPr>
-    </w:p>
-    <w:p>
-      <w:pPr>
-        <w:pStyle w:val="ListParagraph"/>
-        <w:bidi/>
-        <w:rPr>
-          <w:rtl/>
-        </w:rPr>
-      </w:pPr>
-    </w:p>
-    <w:p>
-      <w:pPr>
-        <w:pStyle w:val="ListParagraph"/>
-        <w:bidi/>
-        <w:rPr>
-          <w:rtl/>
-        </w:rPr>
-      </w:pPr>
-    </w:p>
-    <w:p>
-      <w:pPr>
-        <w:pStyle w:val="ListParagraph"/>
-        <w:bidi/>
-        <w:rPr>
-          <w:rtl/>
-        </w:rPr>
-      </w:pPr>
-    </w:p>
-    <w:p>
-      <w:pPr>
-        <w:pStyle w:val="ListParagraph"/>
-        <w:bidi/>
-        <w:rPr>
-          <w:rtl/>
-        </w:rPr>
-      </w:pPr>
-    </w:p>
-    <w:p>
-      <w:pPr>
-        <w:pStyle w:val="ListParagraph"/>
-        <w:bidi/>
-        <w:rPr>
-          <w:rtl/>
-        </w:rPr>
-      </w:pPr>
-    </w:p>
-    <w:p>
-      <w:pPr>
-        <w:pStyle w:val="ListParagraph"/>
-        <w:bidi/>
-        <w:rPr>
-          <w:rtl/>
-        </w:rPr>
-      </w:pPr>
-    </w:p>
-    <w:p>
-      <w:pPr>
-        <w:pStyle w:val="ListParagraph"/>
-        <w:bidi/>
-        <w:rPr>
-          <w:rtl/>
-        </w:rPr>
-      </w:pPr>
-    </w:p>
-    <w:p>
-      <w:pPr>
-        <w:pStyle w:val="ListParagraph"/>
-        <w:bidi/>
-        <w:rPr>
-          <w:rtl/>
-        </w:rPr>
-      </w:pPr>
-    </w:p>
-    <w:p>
-      <w:pPr>
-        <w:pStyle w:val="ListParagraph"/>
-        <w:bidi/>
-        <w:rPr>
-          <w:rtl/>
-        </w:rPr>
-      </w:pPr>
-    </w:p>
-    <w:p>
-      <w:pPr>
-        <w:pStyle w:val="ListParagraph"/>
-        <w:bidi/>
-        <w:rPr>
-          <w:rtl/>
-        </w:rPr>
-      </w:pPr>
-    </w:p>
-    <w:p>
-      <w:pPr>
-        <w:pStyle w:val="ListParagraph"/>
-        <w:bidi/>
-        <w:rPr>
-          <w:rtl/>
-        </w:rPr>
-      </w:pPr>
-    </w:p>
-    <w:p>
-      <w:pPr>
-        <w:pStyle w:val="ListParagraph"/>
-        <w:bidi/>
-        <w:rPr>
-          <w:rtl/>
-        </w:rPr>
-      </w:pPr>
-    </w:p>
-    <w:p>
-      <w:pPr>
-        <w:pStyle w:val="ListParagraph"/>
-        <w:bidi/>
-        <w:rPr>
-          <w:rtl/>
-        </w:rPr>
-      </w:pPr>
-    </w:p>
-    <w:p>
-      <w:pPr>
-        <w:pStyle w:val="ListParagraph"/>
+        <w:pStyle w:val="a9"/>
+        <w:bidi/>
+        <w:rPr>
+          <w:rtl/>
+        </w:rPr>
+      </w:pPr>
+    </w:p>
+    <w:p>
+      <w:pPr>
+        <w:pStyle w:val="a9"/>
+        <w:bidi/>
+        <w:rPr>
+          <w:rtl/>
+        </w:rPr>
+      </w:pPr>
+    </w:p>
+    <w:p>
+      <w:pPr>
+        <w:pStyle w:val="a9"/>
+        <w:bidi/>
+        <w:rPr>
+          <w:rtl/>
+        </w:rPr>
+      </w:pPr>
+    </w:p>
+    <w:p>
+      <w:pPr>
+        <w:pStyle w:val="a9"/>
+        <w:bidi/>
+        <w:rPr>
+          <w:rtl/>
+        </w:rPr>
+      </w:pPr>
+    </w:p>
+    <w:p>
+      <w:pPr>
+        <w:pStyle w:val="a9"/>
+        <w:bidi/>
+        <w:rPr>
+          <w:rtl/>
+        </w:rPr>
+      </w:pPr>
+    </w:p>
+    <w:p>
+      <w:pPr>
+        <w:pStyle w:val="a9"/>
+        <w:bidi/>
+        <w:rPr>
+          <w:rtl/>
+        </w:rPr>
+      </w:pPr>
+    </w:p>
+    <w:p>
+      <w:pPr>
+        <w:pStyle w:val="a9"/>
+        <w:bidi/>
+        <w:rPr>
+          <w:rtl/>
+        </w:rPr>
+      </w:pPr>
+    </w:p>
+    <w:p>
+      <w:pPr>
+        <w:pStyle w:val="a9"/>
+        <w:bidi/>
+        <w:rPr>
+          <w:rtl/>
+        </w:rPr>
+      </w:pPr>
+    </w:p>
+    <w:p>
+      <w:pPr>
+        <w:pStyle w:val="a9"/>
+        <w:bidi/>
+        <w:rPr>
+          <w:rtl/>
+        </w:rPr>
+      </w:pPr>
+    </w:p>
+    <w:p>
+      <w:pPr>
+        <w:pStyle w:val="a9"/>
+        <w:bidi/>
+        <w:rPr>
+          <w:rtl/>
+        </w:rPr>
+      </w:pPr>
+    </w:p>
+    <w:p>
+      <w:pPr>
+        <w:pStyle w:val="a9"/>
+        <w:bidi/>
+        <w:rPr>
+          <w:rtl/>
+        </w:rPr>
+      </w:pPr>
+    </w:p>
+    <w:p>
+      <w:pPr>
+        <w:pStyle w:val="a9"/>
+        <w:bidi/>
+        <w:rPr>
+          <w:rtl/>
+        </w:rPr>
+      </w:pPr>
+    </w:p>
+    <w:p>
+      <w:pPr>
+        <w:pStyle w:val="a9"/>
+        <w:bidi/>
+        <w:rPr>
+          <w:rtl/>
+        </w:rPr>
+      </w:pPr>
+    </w:p>
+    <w:p>
+      <w:pPr>
+        <w:pStyle w:val="a9"/>
+        <w:bidi/>
+        <w:rPr>
+          <w:rtl/>
+        </w:rPr>
+      </w:pPr>
+    </w:p>
+    <w:p>
+      <w:pPr>
+        <w:pStyle w:val="a9"/>
+        <w:bidi/>
+        <w:rPr>
+          <w:rtl/>
+        </w:rPr>
+      </w:pPr>
+    </w:p>
+    <w:p>
+      <w:pPr>
+        <w:pStyle w:val="a9"/>
+        <w:bidi/>
+        <w:rPr>
+          <w:rtl/>
+        </w:rPr>
+      </w:pPr>
+    </w:p>
+    <w:p>
+      <w:pPr>
+        <w:pStyle w:val="a9"/>
+        <w:bidi/>
+        <w:rPr>
+          <w:rtl/>
+        </w:rPr>
+      </w:pPr>
+    </w:p>
+    <w:p>
+      <w:pPr>
+        <w:pStyle w:val="a9"/>
+        <w:bidi/>
+        <w:rPr>
+          <w:rtl/>
+        </w:rPr>
+      </w:pPr>
+    </w:p>
+    <w:p>
+      <w:pPr>
+        <w:pStyle w:val="a9"/>
         <w:bidi/>
         <w:rPr>
           <w:rtl/>
@@ -1613,7 +2755,7 @@
                     <pic:cNvPicPr/>
                   </pic:nvPicPr>
                   <pic:blipFill>
-                    <a:blip r:embed="rId17">
+                    <a:blip r:embed="rId16">
                       <a:extLst>
                         <a:ext uri="{28A0092B-C50C-407E-A947-70E740481C1C}">
                           <a14:useLocalDpi xmlns:a14="http://schemas.microsoft.com/office/drawing/2010/main" val="0"/>
@@ -1648,144 +2790,145 @@
     </w:p>
     <w:p>
       <w:pPr>
-        <w:pStyle w:val="ListParagraph"/>
-        <w:bidi/>
-        <w:rPr>
-          <w:rtl/>
-        </w:rPr>
-      </w:pPr>
-    </w:p>
-    <w:p>
-      <w:pPr>
-        <w:pStyle w:val="ListParagraph"/>
-        <w:bidi/>
-        <w:rPr>
-          <w:rtl/>
-        </w:rPr>
-      </w:pPr>
-    </w:p>
-    <w:p>
-      <w:pPr>
-        <w:pStyle w:val="ListParagraph"/>
-        <w:bidi/>
-        <w:rPr>
-          <w:rtl/>
-        </w:rPr>
-      </w:pPr>
-    </w:p>
-    <w:p>
-      <w:pPr>
-        <w:pStyle w:val="ListParagraph"/>
-        <w:bidi/>
-        <w:rPr>
-          <w:rtl/>
-        </w:rPr>
-      </w:pPr>
-    </w:p>
-    <w:p>
-      <w:pPr>
-        <w:pStyle w:val="ListParagraph"/>
-        <w:bidi/>
-        <w:rPr>
-          <w:rtl/>
-        </w:rPr>
-      </w:pPr>
-    </w:p>
-    <w:p>
-      <w:pPr>
-        <w:pStyle w:val="ListParagraph"/>
-        <w:bidi/>
-        <w:rPr>
-          <w:rtl/>
-        </w:rPr>
-      </w:pPr>
-    </w:p>
-    <w:p>
-      <w:pPr>
-        <w:pStyle w:val="ListParagraph"/>
-        <w:bidi/>
-        <w:rPr>
-          <w:rtl/>
-        </w:rPr>
-      </w:pPr>
-    </w:p>
-    <w:p>
-      <w:pPr>
-        <w:pStyle w:val="ListParagraph"/>
-        <w:bidi/>
-        <w:rPr>
-          <w:rtl/>
-        </w:rPr>
-      </w:pPr>
-    </w:p>
-    <w:p>
-      <w:pPr>
-        <w:pStyle w:val="ListParagraph"/>
-        <w:bidi/>
-        <w:rPr>
-          <w:rtl/>
-        </w:rPr>
-      </w:pPr>
-    </w:p>
-    <w:p>
-      <w:pPr>
-        <w:pStyle w:val="ListParagraph"/>
-        <w:bidi/>
-        <w:rPr>
-          <w:rtl/>
-        </w:rPr>
-      </w:pPr>
-    </w:p>
-    <w:p>
-      <w:pPr>
-        <w:pStyle w:val="ListParagraph"/>
-        <w:bidi/>
-        <w:rPr>
-          <w:rtl/>
-        </w:rPr>
-      </w:pPr>
-    </w:p>
-    <w:p>
-      <w:pPr>
-        <w:pStyle w:val="ListParagraph"/>
-        <w:bidi/>
-        <w:rPr>
-          <w:rtl/>
-        </w:rPr>
-      </w:pPr>
-    </w:p>
-    <w:p>
-      <w:pPr>
-        <w:pStyle w:val="ListParagraph"/>
-        <w:bidi/>
-        <w:rPr>
-          <w:rtl/>
-        </w:rPr>
-      </w:pPr>
-    </w:p>
-    <w:p>
-      <w:pPr>
-        <w:pStyle w:val="ListParagraph"/>
-        <w:bidi/>
-        <w:rPr>
-          <w:rtl/>
-        </w:rPr>
-      </w:pPr>
-    </w:p>
-    <w:p>
-      <w:pPr>
-        <w:pStyle w:val="ListParagraph"/>
-        <w:bidi/>
-        <w:rPr>
-          <w:rtl/>
-        </w:rPr>
-      </w:pPr>
-    </w:p>
-    <w:p>
-      <w:pPr>
-        <w:pStyle w:val="ListParagraph"/>
-        <w:bidi/>
-        <w:rPr>
+        <w:pStyle w:val="a9"/>
+        <w:bidi/>
+        <w:rPr>
+          <w:rtl/>
+        </w:rPr>
+      </w:pPr>
+    </w:p>
+    <w:p>
+      <w:pPr>
+        <w:pStyle w:val="a9"/>
+        <w:bidi/>
+        <w:rPr>
+          <w:rtl/>
+        </w:rPr>
+      </w:pPr>
+    </w:p>
+    <w:p>
+      <w:pPr>
+        <w:pStyle w:val="a9"/>
+        <w:bidi/>
+        <w:rPr>
+          <w:rtl/>
+        </w:rPr>
+      </w:pPr>
+    </w:p>
+    <w:p>
+      <w:pPr>
+        <w:pStyle w:val="a9"/>
+        <w:bidi/>
+        <w:rPr>
+          <w:rtl/>
+        </w:rPr>
+      </w:pPr>
+    </w:p>
+    <w:p>
+      <w:pPr>
+        <w:pStyle w:val="a9"/>
+        <w:bidi/>
+        <w:rPr>
+          <w:rtl/>
+        </w:rPr>
+      </w:pPr>
+    </w:p>
+    <w:p>
+      <w:pPr>
+        <w:pStyle w:val="a9"/>
+        <w:bidi/>
+        <w:rPr>
+          <w:rtl/>
+        </w:rPr>
+      </w:pPr>
+    </w:p>
+    <w:p>
+      <w:pPr>
+        <w:pStyle w:val="a9"/>
+        <w:bidi/>
+        <w:rPr>
+          <w:rtl/>
+        </w:rPr>
+      </w:pPr>
+    </w:p>
+    <w:p>
+      <w:pPr>
+        <w:pStyle w:val="a9"/>
+        <w:bidi/>
+        <w:rPr>
+          <w:rtl/>
+        </w:rPr>
+      </w:pPr>
+    </w:p>
+    <w:p>
+      <w:pPr>
+        <w:pStyle w:val="a9"/>
+        <w:bidi/>
+        <w:rPr>
+          <w:rtl/>
+        </w:rPr>
+      </w:pPr>
+    </w:p>
+    <w:p>
+      <w:pPr>
+        <w:pStyle w:val="a9"/>
+        <w:bidi/>
+        <w:rPr>
+          <w:rtl/>
+        </w:rPr>
+      </w:pPr>
+    </w:p>
+    <w:p>
+      <w:pPr>
+        <w:pStyle w:val="a9"/>
+        <w:bidi/>
+        <w:rPr>
+          <w:rtl/>
+        </w:rPr>
+      </w:pPr>
+    </w:p>
+    <w:p>
+      <w:pPr>
+        <w:pStyle w:val="a9"/>
+        <w:bidi/>
+        <w:rPr>
+          <w:rtl/>
+        </w:rPr>
+      </w:pPr>
+    </w:p>
+    <w:p>
+      <w:pPr>
+        <w:pStyle w:val="a9"/>
+        <w:bidi/>
+        <w:rPr>
+          <w:rtl/>
+        </w:rPr>
+      </w:pPr>
+    </w:p>
+    <w:p>
+      <w:pPr>
+        <w:pStyle w:val="a9"/>
+        <w:bidi/>
+        <w:rPr>
+          <w:rtl/>
+        </w:rPr>
+      </w:pPr>
+    </w:p>
+    <w:p>
+      <w:pPr>
+        <w:pStyle w:val="a9"/>
+        <w:bidi/>
+        <w:rPr>
+          <w:rtl/>
+        </w:rPr>
+      </w:pPr>
+    </w:p>
+    <w:p>
+      <w:pPr>
+        <w:pStyle w:val="a9"/>
+        <w:bidi/>
+        <w:rPr>
+          <w:rFonts w:hint="cs"/>
           <w:rtl/>
         </w:rPr>
       </w:pPr>
@@ -1806,10 +2949,53 @@
         </w:rPr>
         <w:t xml:space="preserve"> הגלשן ירחף לקצה העליון ויחזור מלמטה בצורה מחזורית (המסגרות גם פועלות לפי החוקים ולכן הן רק מחליפות כולן לאותו צבע:</w:t>
       </w:r>
-    </w:p>
-    <w:p>
-      <w:pPr>
-        <w:pStyle w:val="ListParagraph"/>
+      <w:r>
+        <w:rPr>
+          <w:rFonts w:hint="cs"/>
+          <w:rtl/>
+        </w:rPr>
+        <w:t xml:space="preserve"> (נדגיש כי </w:t>
+      </w:r>
+      <w:proofErr w:type="spellStart"/>
+      <w:r>
+        <w:rPr>
+          <w:rFonts w:hint="cs"/>
+          <w:rtl/>
+        </w:rPr>
+        <w:t>הגליידר</w:t>
+      </w:r>
+      <w:proofErr w:type="spellEnd"/>
+      <w:r>
+        <w:rPr>
+          <w:rFonts w:hint="cs"/>
+          <w:rtl/>
+        </w:rPr>
+        <w:t xml:space="preserve"> מרחף רק כאשר המטריצה בגודל </w:t>
+      </w:r>
+      <w:r>
+        <w:t xml:space="preserve">NXN </w:t>
+      </w:r>
+      <w:r>
+        <w:rPr>
+          <w:rFonts w:hint="cs"/>
+          <w:rtl/>
+        </w:rPr>
+        <w:t xml:space="preserve"> כאשר </w:t>
+      </w:r>
+      <w:r>
+        <w:t>N</w:t>
+      </w:r>
+      <w:r>
+        <w:rPr>
+          <w:rFonts w:hint="cs"/>
+          <w:rtl/>
+        </w:rPr>
+        <w:t xml:space="preserve"> מתחלק ב-4, אחרת הוא משתנה בצורה מחזורית במקומו)</w:t>
+      </w:r>
+    </w:p>
+    <w:p>
+      <w:pPr>
+        <w:pStyle w:val="a9"/>
         <w:numPr>
           <w:ilvl w:val="0"/>
           <w:numId w:val="3"/>
@@ -1835,7 +3021,7 @@
     </w:p>
     <w:p>
       <w:pPr>
-        <w:pStyle w:val="ListParagraph"/>
+        <w:pStyle w:val="a9"/>
         <w:bidi/>
         <w:rPr>
           <w:rtl/>
@@ -1846,7 +3032,7 @@
           <w:noProof/>
         </w:rPr>
         <w:drawing>
-          <wp:anchor distT="0" distB="0" distL="114300" distR="114300" simplePos="0" relativeHeight="251677696" behindDoc="0" locked="0" layoutInCell="1" allowOverlap="1" wp14:anchorId="7C168FD5" wp14:editId="075F7941">
+          <wp:anchor distT="0" distB="0" distL="114300" distR="114300" simplePos="0" relativeHeight="251677696" behindDoc="0" locked="0" layoutInCell="1" allowOverlap="1" wp14:anchorId="7C168FD5" wp14:editId="5E7DC326">
             <wp:simplePos x="0" y="0"/>
             <wp:positionH relativeFrom="column">
               <wp:posOffset>-758621</wp:posOffset>
@@ -1869,7 +3055,7 @@
                     <pic:cNvPicPr/>
                   </pic:nvPicPr>
                   <pic:blipFill>
-                    <a:blip r:embed="rId18" cstate="print">
+                    <a:blip r:embed="rId17" cstate="print">
                       <a:extLst>
                         <a:ext uri="{28A0092B-C50C-407E-A947-70E740481C1C}">
                           <a14:useLocalDpi xmlns:a14="http://schemas.microsoft.com/office/drawing/2010/main" val="0"/>
@@ -1906,7 +3092,7 @@
           <w:noProof/>
         </w:rPr>
         <w:drawing>
-          <wp:anchor distT="0" distB="0" distL="114300" distR="114300" simplePos="0" relativeHeight="251675648" behindDoc="0" locked="0" layoutInCell="1" allowOverlap="1" wp14:anchorId="016D627C" wp14:editId="44F85EF3">
+          <wp:anchor distT="0" distB="0" distL="114300" distR="114300" simplePos="0" relativeHeight="251675648" behindDoc="0" locked="0" layoutInCell="1" allowOverlap="1" wp14:anchorId="016D627C" wp14:editId="1C03F293">
             <wp:simplePos x="0" y="0"/>
             <wp:positionH relativeFrom="margin">
               <wp:posOffset>2254382</wp:posOffset>
@@ -1929,7 +3115,7 @@
                     <pic:cNvPicPr/>
                   </pic:nvPicPr>
                   <pic:blipFill>
-                    <a:blip r:embed="rId19" cstate="print">
+                    <a:blip r:embed="rId18" cstate="print">
                       <a:extLst>
                         <a:ext uri="{28A0092B-C50C-407E-A947-70E740481C1C}">
                           <a14:useLocalDpi xmlns:a14="http://schemas.microsoft.com/office/drawing/2010/main" val="0"/>
@@ -1964,115 +3150,115 @@
     </w:p>
     <w:p>
       <w:pPr>
-        <w:pStyle w:val="ListParagraph"/>
-        <w:bidi/>
-        <w:rPr>
-          <w:rtl/>
-        </w:rPr>
-      </w:pPr>
-    </w:p>
-    <w:p>
-      <w:pPr>
-        <w:pStyle w:val="ListParagraph"/>
-        <w:bidi/>
-        <w:rPr>
-          <w:rtl/>
-        </w:rPr>
-      </w:pPr>
-    </w:p>
-    <w:p>
-      <w:pPr>
-        <w:pStyle w:val="ListParagraph"/>
-        <w:bidi/>
-        <w:rPr>
-          <w:rtl/>
-        </w:rPr>
-      </w:pPr>
-    </w:p>
-    <w:p>
-      <w:pPr>
-        <w:pStyle w:val="ListParagraph"/>
-        <w:bidi/>
-        <w:rPr>
-          <w:rtl/>
-        </w:rPr>
-      </w:pPr>
-    </w:p>
-    <w:p>
-      <w:pPr>
-        <w:pStyle w:val="ListParagraph"/>
-        <w:bidi/>
-        <w:rPr>
-          <w:rtl/>
-        </w:rPr>
-      </w:pPr>
-    </w:p>
-    <w:p>
-      <w:pPr>
-        <w:pStyle w:val="ListParagraph"/>
-        <w:bidi/>
-        <w:rPr>
-          <w:rtl/>
-        </w:rPr>
-      </w:pPr>
-    </w:p>
-    <w:p>
-      <w:pPr>
-        <w:pStyle w:val="ListParagraph"/>
-        <w:bidi/>
-        <w:rPr>
-          <w:rtl/>
-        </w:rPr>
-      </w:pPr>
-    </w:p>
-    <w:p>
-      <w:pPr>
-        <w:pStyle w:val="ListParagraph"/>
-        <w:bidi/>
-        <w:rPr>
-          <w:rtl/>
-        </w:rPr>
-      </w:pPr>
-    </w:p>
-    <w:p>
-      <w:pPr>
-        <w:pStyle w:val="ListParagraph"/>
-        <w:bidi/>
-        <w:rPr>
-          <w:rtl/>
-        </w:rPr>
-      </w:pPr>
-    </w:p>
-    <w:p>
-      <w:pPr>
-        <w:pStyle w:val="ListParagraph"/>
-        <w:bidi/>
-        <w:rPr>
-          <w:rtl/>
-        </w:rPr>
-      </w:pPr>
-    </w:p>
-    <w:p>
-      <w:pPr>
-        <w:pStyle w:val="ListParagraph"/>
-        <w:bidi/>
-        <w:rPr>
-          <w:rtl/>
-        </w:rPr>
-      </w:pPr>
-    </w:p>
-    <w:p>
-      <w:pPr>
-        <w:pStyle w:val="ListParagraph"/>
-        <w:bidi/>
-        <w:rPr>
-          <w:rtl/>
-        </w:rPr>
-      </w:pPr>
-    </w:p>
-    <w:p>
-      <w:pPr>
-        <w:pStyle w:val="ListParagraph"/>
+        <w:pStyle w:val="a9"/>
+        <w:bidi/>
+        <w:rPr>
+          <w:rtl/>
+        </w:rPr>
+      </w:pPr>
+    </w:p>
+    <w:p>
+      <w:pPr>
+        <w:pStyle w:val="a9"/>
+        <w:bidi/>
+        <w:rPr>
+          <w:rtl/>
+        </w:rPr>
+      </w:pPr>
+    </w:p>
+    <w:p>
+      <w:pPr>
+        <w:pStyle w:val="a9"/>
+        <w:bidi/>
+        <w:rPr>
+          <w:rtl/>
+        </w:rPr>
+      </w:pPr>
+    </w:p>
+    <w:p>
+      <w:pPr>
+        <w:pStyle w:val="a9"/>
+        <w:bidi/>
+        <w:rPr>
+          <w:rtl/>
+        </w:rPr>
+      </w:pPr>
+    </w:p>
+    <w:p>
+      <w:pPr>
+        <w:pStyle w:val="a9"/>
+        <w:bidi/>
+        <w:rPr>
+          <w:rtl/>
+        </w:rPr>
+      </w:pPr>
+    </w:p>
+    <w:p>
+      <w:pPr>
+        <w:pStyle w:val="a9"/>
+        <w:bidi/>
+        <w:rPr>
+          <w:rtl/>
+        </w:rPr>
+      </w:pPr>
+    </w:p>
+    <w:p>
+      <w:pPr>
+        <w:pStyle w:val="a9"/>
+        <w:bidi/>
+        <w:rPr>
+          <w:rtl/>
+        </w:rPr>
+      </w:pPr>
+    </w:p>
+    <w:p>
+      <w:pPr>
+        <w:pStyle w:val="a9"/>
+        <w:bidi/>
+        <w:rPr>
+          <w:rtl/>
+        </w:rPr>
+      </w:pPr>
+    </w:p>
+    <w:p>
+      <w:pPr>
+        <w:pStyle w:val="a9"/>
+        <w:bidi/>
+        <w:rPr>
+          <w:rtl/>
+        </w:rPr>
+      </w:pPr>
+    </w:p>
+    <w:p>
+      <w:pPr>
+        <w:pStyle w:val="a9"/>
+        <w:bidi/>
+        <w:rPr>
+          <w:rtl/>
+        </w:rPr>
+      </w:pPr>
+    </w:p>
+    <w:p>
+      <w:pPr>
+        <w:pStyle w:val="a9"/>
+        <w:bidi/>
+        <w:rPr>
+          <w:rtl/>
+        </w:rPr>
+      </w:pPr>
+    </w:p>
+    <w:p>
+      <w:pPr>
+        <w:pStyle w:val="a9"/>
+        <w:bidi/>
+        <w:rPr>
+          <w:rtl/>
+        </w:rPr>
+      </w:pPr>
+    </w:p>
+    <w:p>
+      <w:pPr>
+        <w:pStyle w:val="a9"/>
         <w:numPr>
           <w:ilvl w:val="0"/>
           <w:numId w:val="3"/>
@@ -2087,7 +3273,7 @@
           <w:noProof/>
         </w:rPr>
         <w:drawing>
-          <wp:anchor distT="0" distB="0" distL="114300" distR="114300" simplePos="0" relativeHeight="251678720" behindDoc="0" locked="0" layoutInCell="1" allowOverlap="1" wp14:anchorId="1E8CC2A1" wp14:editId="39DF421F">
+          <wp:anchor distT="0" distB="0" distL="114300" distR="114300" simplePos="0" relativeHeight="251678720" behindDoc="0" locked="0" layoutInCell="1" allowOverlap="1" wp14:anchorId="1E8CC2A1" wp14:editId="113AE8DC">
             <wp:simplePos x="0" y="0"/>
             <wp:positionH relativeFrom="page">
               <wp:align>left</wp:align>
@@ -2110,7 +3296,7 @@
                     <pic:cNvPicPr/>
                   </pic:nvPicPr>
                   <pic:blipFill>
-                    <a:blip r:embed="rId20" cstate="print">
+                    <a:blip r:embed="rId19" cstate="print">
                       <a:extLst>
                         <a:ext uri="{28A0092B-C50C-407E-A947-70E740481C1C}">
                           <a14:useLocalDpi xmlns:a14="http://schemas.microsoft.com/office/drawing/2010/main" val="0"/>
@@ -2152,7 +3338,7 @@
     </w:p>
     <w:p>
       <w:pPr>
-        <w:pStyle w:val="ListParagraph"/>
+        <w:pStyle w:val="a9"/>
         <w:bidi/>
         <w:rPr>
           <w:rtl/>
@@ -2163,7 +3349,7 @@
           <w:noProof/>
         </w:rPr>
         <w:drawing>
-          <wp:anchor distT="0" distB="0" distL="114300" distR="114300" simplePos="0" relativeHeight="251676672" behindDoc="0" locked="0" layoutInCell="1" allowOverlap="1" wp14:anchorId="7B363963" wp14:editId="2B5A14DE">
+          <wp:anchor distT="0" distB="0" distL="114300" distR="114300" simplePos="0" relativeHeight="251676672" behindDoc="0" locked="0" layoutInCell="1" allowOverlap="1" wp14:anchorId="7B363963" wp14:editId="519D0E50">
             <wp:simplePos x="0" y="0"/>
             <wp:positionH relativeFrom="column">
               <wp:posOffset>2389517</wp:posOffset>
@@ -2186,7 +3372,7 @@
                     <pic:cNvPicPr/>
                   </pic:nvPicPr>
                   <pic:blipFill>
-                    <a:blip r:embed="rId21" cstate="print">
+                    <a:blip r:embed="rId20" cstate="print">
                       <a:extLst>
                         <a:ext uri="{28A0092B-C50C-407E-A947-70E740481C1C}">
                           <a14:useLocalDpi xmlns:a14="http://schemas.microsoft.com/office/drawing/2010/main" val="0"/>
@@ -2221,78 +3407,79 @@
     </w:p>
     <w:p>
       <w:pPr>
-        <w:pStyle w:val="ListParagraph"/>
-        <w:bidi/>
-        <w:rPr>
-          <w:rtl/>
-        </w:rPr>
-      </w:pPr>
-    </w:p>
-    <w:p>
-      <w:pPr>
-        <w:pStyle w:val="ListParagraph"/>
-        <w:bidi/>
-        <w:rPr>
-          <w:rtl/>
-        </w:rPr>
-      </w:pPr>
-    </w:p>
-    <w:p>
-      <w:pPr>
-        <w:pStyle w:val="ListParagraph"/>
-        <w:bidi/>
-        <w:rPr>
-          <w:rtl/>
-        </w:rPr>
-      </w:pPr>
-    </w:p>
-    <w:p>
-      <w:pPr>
-        <w:pStyle w:val="ListParagraph"/>
-        <w:bidi/>
-        <w:rPr>
-          <w:rtl/>
-        </w:rPr>
-      </w:pPr>
-    </w:p>
-    <w:p>
-      <w:pPr>
-        <w:pStyle w:val="ListParagraph"/>
-        <w:bidi/>
-        <w:rPr>
-          <w:rtl/>
-        </w:rPr>
-      </w:pPr>
-    </w:p>
-    <w:p>
-      <w:pPr>
-        <w:pStyle w:val="ListParagraph"/>
-        <w:bidi/>
-        <w:rPr>
-          <w:rtl/>
-        </w:rPr>
-      </w:pPr>
-    </w:p>
-    <w:p>
-      <w:pPr>
-        <w:pStyle w:val="ListParagraph"/>
-        <w:bidi/>
-        <w:rPr>
-          <w:rtl/>
-        </w:rPr>
-      </w:pPr>
-    </w:p>
-    <w:p>
-      <w:pPr>
-        <w:bidi/>
-        <w:rPr>
-          <w:rtl/>
-        </w:rPr>
-      </w:pPr>
-    </w:p>
-    <w:p>
-      <w:pPr>
-        <w:pStyle w:val="ListParagraph"/>
+        <w:pStyle w:val="a9"/>
+        <w:bidi/>
+        <w:rPr>
+          <w:rtl/>
+        </w:rPr>
+      </w:pPr>
+    </w:p>
+    <w:p>
+      <w:pPr>
+        <w:pStyle w:val="a9"/>
+        <w:bidi/>
+        <w:rPr>
+          <w:rtl/>
+        </w:rPr>
+      </w:pPr>
+    </w:p>
+    <w:p>
+      <w:pPr>
+        <w:pStyle w:val="a9"/>
+        <w:bidi/>
+        <w:rPr>
+          <w:rtl/>
+        </w:rPr>
+      </w:pPr>
+    </w:p>
+    <w:p>
+      <w:pPr>
+        <w:pStyle w:val="a9"/>
+        <w:bidi/>
+        <w:rPr>
+          <w:rtl/>
+        </w:rPr>
+      </w:pPr>
+    </w:p>
+    <w:p>
+      <w:pPr>
+        <w:pStyle w:val="a9"/>
+        <w:bidi/>
+        <w:rPr>
+          <w:rtl/>
+        </w:rPr>
+      </w:pPr>
+    </w:p>
+    <w:p>
+      <w:pPr>
+        <w:pStyle w:val="a9"/>
+        <w:bidi/>
+        <w:rPr>
+          <w:rtl/>
+        </w:rPr>
+      </w:pPr>
+    </w:p>
+    <w:p>
+      <w:pPr>
+        <w:pStyle w:val="a9"/>
+        <w:bidi/>
+        <w:rPr>
+          <w:rtl/>
+        </w:rPr>
+      </w:pPr>
+    </w:p>
+    <w:p>
+      <w:pPr>
+        <w:bidi/>
+        <w:rPr>
+          <w:rFonts w:hint="cs"/>
+          <w:rtl/>
+        </w:rPr>
+      </w:pPr>
+    </w:p>
+    <w:p>
+      <w:pPr>
+        <w:pStyle w:val="a9"/>
         <w:numPr>
           <w:ilvl w:val="0"/>
           <w:numId w:val="2"/>
@@ -2304,13 +3491,74 @@
           <w:rFonts w:hint="cs"/>
           <w:rtl/>
         </w:rPr>
-        <w:lastRenderedPageBreak/>
-        <w:t xml:space="preserve">אם מתחילים מהכול שחור או לבן אז המטריצה "מהבהבת" </w:t>
-      </w:r>
-    </w:p>
-    <w:p>
-      <w:pPr>
-        <w:pStyle w:val="ListParagraph"/>
+        <w:t>אם מתחילים מהכול שחור</w:t>
+      </w:r>
+      <w:r>
+        <w:rPr>
+          <w:rFonts w:hint="cs"/>
+          <w:rtl/>
+        </w:rPr>
+        <w:t xml:space="preserve"> (</w:t>
+      </w:r>
+      <w:r>
+        <w:t>P(1)=1</w:t>
+      </w:r>
+      <w:r>
+        <w:rPr>
+          <w:rFonts w:hint="cs"/>
+          <w:rtl/>
+        </w:rPr>
+        <w:t xml:space="preserve"> </w:t>
+      </w:r>
+      <w:r>
+        <w:rPr>
+          <w:rFonts w:hint="cs"/>
+          <w:rtl/>
+        </w:rPr>
+        <w:t xml:space="preserve">) </w:t>
+      </w:r>
+      <w:r>
+        <w:rPr>
+          <w:rFonts w:hint="cs"/>
+          <w:rtl/>
+        </w:rPr>
+        <w:t>או לבן</w:t>
+      </w:r>
+      <w:r>
+        <w:rPr>
+          <w:rFonts w:hint="cs"/>
+          <w:rtl/>
+        </w:rPr>
+        <w:t xml:space="preserve"> (</w:t>
+      </w:r>
+      <w:r>
+        <w:t>P(1)=0</w:t>
+      </w:r>
+      <w:r>
+        <w:rPr>
+          <w:rFonts w:hint="cs"/>
+          <w:rtl/>
+        </w:rPr>
+        <w:t xml:space="preserve"> </w:t>
+      </w:r>
+      <w:r>
+        <w:rPr>
+          <w:rFonts w:hint="cs"/>
+          <w:rtl/>
+        </w:rPr>
+        <w:t xml:space="preserve">) </w:t>
+      </w:r>
+      <w:r>
+        <w:rPr>
+          <w:rFonts w:hint="cs"/>
+          <w:rtl/>
+        </w:rPr>
+        <w:t xml:space="preserve">אז המטריצה "מהבהבת" </w:t>
+      </w:r>
+    </w:p>
+    <w:p>
+      <w:pPr>
+        <w:pStyle w:val="a9"/>
         <w:bidi/>
         <w:rPr>
           <w:rtl/>
@@ -2338,7 +3586,7 @@
                     <pic:cNvPicPr/>
                   </pic:nvPicPr>
                   <pic:blipFill>
-                    <a:blip r:embed="rId22"/>
+                    <a:blip r:embed="rId21"/>
                     <a:stretch>
                       <a:fillRect/>
                     </a:stretch>
@@ -2361,7 +3609,7 @@
     </w:p>
     <w:p>
       <w:pPr>
-        <w:pStyle w:val="ListParagraph"/>
+        <w:pStyle w:val="a9"/>
         <w:bidi/>
         <w:rPr>
           <w:rtl/>
@@ -2389,7 +3637,7 @@
                     <pic:cNvPicPr/>
                   </pic:nvPicPr>
                   <pic:blipFill>
-                    <a:blip r:embed="rId23"/>
+                    <a:blip r:embed="rId22"/>
                     <a:stretch>
                       <a:fillRect/>
                     </a:stretch>
@@ -2412,7 +3660,7 @@
     </w:p>
     <w:p>
       <w:pPr>
-        <w:pStyle w:val="ListParagraph"/>
+        <w:pStyle w:val="a9"/>
         <w:bidi/>
         <w:rPr>
           <w:rtl/>
@@ -2424,7 +3672,31 @@
           <w:rtl/>
         </w:rPr>
         <w:lastRenderedPageBreak/>
-        <w:t>אם בוחרים מטריצה עם עמודות זהות אין שינוי לעולם:</w:t>
+        <w:t>אם בוחרים מטריצה עם עמודות זהות אין שינוי לעולם</w:t>
+      </w:r>
+      <w:r>
+        <w:rPr>
+          <w:rFonts w:hint="cs"/>
+          <w:rtl/>
+        </w:rPr>
+        <w:t xml:space="preserve"> (</w:t>
+      </w:r>
+      <w:r>
+        <w:t>Zebra Pattern</w:t>
+      </w:r>
+      <w:r>
+        <w:rPr>
+          <w:rFonts w:hint="cs"/>
+          <w:rtl/>
+        </w:rPr>
+        <w:t>)</w:t>
+      </w:r>
+      <w:r>
+        <w:rPr>
+          <w:rFonts w:hint="cs"/>
+          <w:rtl/>
+        </w:rPr>
+        <w:t>:</w:t>
       </w:r>
       <w:r>
         <w:rPr>
@@ -2454,7 +3726,7 @@
                     <pic:cNvPicPr/>
                   </pic:nvPicPr>
                   <pic:blipFill>
-                    <a:blip r:embed="rId24"/>
+                    <a:blip r:embed="rId23"/>
                     <a:stretch>
                       <a:fillRect/>
                     </a:stretch>
@@ -2477,19 +3749,19 @@
     </w:p>
     <w:p>
       <w:pPr>
-        <w:pStyle w:val="ListParagraph"/>
-        <w:bidi/>
-      </w:pPr>
-    </w:p>
-    <w:p>
-      <w:pPr>
-        <w:pStyle w:val="ListParagraph"/>
-        <w:bidi/>
-      </w:pPr>
-    </w:p>
-    <w:p>
-      <w:pPr>
-        <w:pStyle w:val="ListParagraph"/>
+        <w:pStyle w:val="a9"/>
+        <w:bidi/>
+      </w:pPr>
+    </w:p>
+    <w:p>
+      <w:pPr>
+        <w:pStyle w:val="a9"/>
+        <w:bidi/>
+      </w:pPr>
+    </w:p>
+    <w:p>
+      <w:pPr>
+        <w:pStyle w:val="a9"/>
         <w:bidi/>
         <w:rPr>
           <w:rtl/>
@@ -2613,7 +3885,7 @@
                     <pic:cNvPicPr/>
                   </pic:nvPicPr>
                   <pic:blipFill>
-                    <a:blip r:embed="rId25"/>
+                    <a:blip r:embed="rId24"/>
                     <a:stretch>
                       <a:fillRect/>
                     </a:stretch>
@@ -2636,18 +3908,34 @@
     </w:p>
     <w:p>
       <w:pPr>
-        <w:pStyle w:val="ListParagraph"/>
-        <w:bidi/>
-        <w:rPr>
-          <w:rtl/>
-        </w:rPr>
-      </w:pPr>
-      <w:r>
-        <w:rPr>
-          <w:rFonts w:hint="cs"/>
-          <w:rtl/>
-        </w:rPr>
-        <w:t xml:space="preserve">לאט לאט אנחנו רואים את השינוי מתפשט לכל המטריצה (עם </w:t>
+        <w:pStyle w:val="a9"/>
+        <w:bidi/>
+        <w:rPr>
+          <w:rtl/>
+        </w:rPr>
+      </w:pPr>
+      <w:r>
+        <w:rPr>
+          <w:rFonts w:hint="cs"/>
+          <w:rtl/>
+        </w:rPr>
+        <w:t xml:space="preserve">לאט </w:t>
+      </w:r>
+      <w:proofErr w:type="spellStart"/>
+      <w:r>
+        <w:rPr>
+          <w:rFonts w:hint="cs"/>
+          <w:rtl/>
+        </w:rPr>
+        <w:t>לאט</w:t>
+      </w:r>
+      <w:proofErr w:type="spellEnd"/>
+      <w:r>
+        <w:rPr>
+          <w:rFonts w:hint="cs"/>
+          <w:rtl/>
+        </w:rPr>
+        <w:t xml:space="preserve"> אנחנו רואים את השינוי מתפשט לכל המטריצה (עם </w:t>
       </w:r>
       <w:r>
         <w:t>wraparound</w:t>
@@ -2662,7 +3950,7 @@
     </w:p>
     <w:p>
       <w:pPr>
-        <w:pStyle w:val="ListParagraph"/>
+        <w:pStyle w:val="a9"/>
         <w:bidi/>
         <w:rPr>
           <w:rtl/>
@@ -2772,7 +4060,7 @@
                     <pic:cNvPicPr/>
                   </pic:nvPicPr>
                   <pic:blipFill>
-                    <a:blip r:embed="rId26"/>
+                    <a:blip r:embed="rId25"/>
                     <a:stretch>
                       <a:fillRect/>
                     </a:stretch>
@@ -2795,7 +4083,7 @@
     </w:p>
     <w:p>
       <w:pPr>
-        <w:pStyle w:val="ListParagraph"/>
+        <w:pStyle w:val="a9"/>
         <w:bidi/>
         <w:rPr>
           <w:rtl/>
@@ -2811,7 +4099,7 @@
     </w:p>
     <w:p>
       <w:pPr>
-        <w:pStyle w:val="ListParagraph"/>
+        <w:pStyle w:val="a9"/>
         <w:bidi/>
         <w:rPr>
           <w:noProof/>
@@ -2926,7 +4214,7 @@
                     <pic:cNvPicPr/>
                   </pic:nvPicPr>
                   <pic:blipFill>
-                    <a:blip r:embed="rId27"/>
+                    <a:blip r:embed="rId26"/>
                     <a:stretch>
                       <a:fillRect/>
                     </a:stretch>
@@ -2955,7 +4243,7 @@
     </w:p>
     <w:p>
       <w:pPr>
-        <w:pStyle w:val="ListParagraph"/>
+        <w:pStyle w:val="a9"/>
         <w:bidi/>
         <w:rPr>
           <w:noProof/>
@@ -3070,7 +4358,7 @@
                     <pic:cNvPicPr/>
                   </pic:nvPicPr>
                   <pic:blipFill>
-                    <a:blip r:embed="rId28"/>
+                    <a:blip r:embed="rId27"/>
                     <a:stretch>
                       <a:fillRect/>
                     </a:stretch>
@@ -3093,7 +4381,7 @@
     </w:p>
     <w:p>
       <w:pPr>
-        <w:pStyle w:val="ListParagraph"/>
+        <w:pStyle w:val="a9"/>
         <w:bidi/>
         <w:rPr>
           <w:rtl/>
@@ -3109,7 +4397,7 @@
     </w:p>
     <w:p>
       <w:pPr>
-        <w:pStyle w:val="ListParagraph"/>
+        <w:pStyle w:val="a9"/>
         <w:bidi/>
         <w:rPr>
           <w:rtl/>
@@ -3223,7 +4511,7 @@
                     <pic:cNvPicPr/>
                   </pic:nvPicPr>
                   <pic:blipFill>
-                    <a:blip r:embed="rId29"/>
+                    <a:blip r:embed="rId28"/>
                     <a:stretch>
                       <a:fillRect/>
                     </a:stretch>
@@ -3263,7 +4551,7 @@
     </w:p>
     <w:p>
       <w:pPr>
-        <w:pStyle w:val="ListParagraph"/>
+        <w:pStyle w:val="a9"/>
         <w:bidi/>
         <w:rPr>
           <w:rtl/>
@@ -3377,7 +4665,7 @@
                     <pic:cNvPicPr/>
                   </pic:nvPicPr>
                   <pic:blipFill>
-                    <a:blip r:embed="rId30"/>
+                    <a:blip r:embed="rId29"/>
                     <a:stretch>
                       <a:fillRect/>
                     </a:stretch>
@@ -3400,7 +4688,7 @@
     </w:p>
     <w:p>
       <w:pPr>
-        <w:pStyle w:val="ListParagraph"/>
+        <w:pStyle w:val="a9"/>
         <w:bidi/>
         <w:rPr>
           <w:rtl/>
@@ -3416,7 +4704,7 @@
     </w:p>
     <w:p>
       <w:pPr>
-        <w:pStyle w:val="ListParagraph"/>
+        <w:pStyle w:val="a9"/>
         <w:bidi/>
         <w:rPr>
           <w:rtl/>
@@ -3529,7 +4817,7 @@
                     <pic:cNvPicPr/>
                   </pic:nvPicPr>
                   <pic:blipFill>
-                    <a:blip r:embed="rId31"/>
+                    <a:blip r:embed="rId30"/>
                     <a:stretch>
                       <a:fillRect/>
                     </a:stretch>
@@ -4238,15 +5526,15 @@
     <w:lsdException w:name="Unresolved Mention" w:semiHidden="1" w:unhideWhenUsed="1"/>
     <w:lsdException w:name="Smart Link" w:semiHidden="1" w:unhideWhenUsed="1"/>
   </w:latentStyles>
-  <w:style w:type="paragraph" w:default="1" w:styleId="Normal">
+  <w:style w:type="paragraph" w:default="1" w:styleId="a">
     <w:name w:val="Normal"/>
     <w:qFormat/>
   </w:style>
-  <w:style w:type="paragraph" w:styleId="Heading1">
+  <w:style w:type="paragraph" w:styleId="1">
     <w:name w:val="heading 1"/>
-    <w:basedOn w:val="Normal"/>
-    <w:next w:val="Normal"/>
-    <w:link w:val="Heading1Char"/>
+    <w:basedOn w:val="a"/>
+    <w:next w:val="a"/>
+    <w:link w:val="10"/>
     <w:uiPriority w:val="9"/>
     <w:qFormat/>
     <w:rsid w:val="003B4F42"/>
@@ -4263,11 +5551,11 @@
       <w:szCs w:val="40"/>
     </w:rPr>
   </w:style>
-  <w:style w:type="paragraph" w:styleId="Heading2">
+  <w:style w:type="paragraph" w:styleId="2">
     <w:name w:val="heading 2"/>
-    <w:basedOn w:val="Normal"/>
-    <w:next w:val="Normal"/>
-    <w:link w:val="Heading2Char"/>
+    <w:basedOn w:val="a"/>
+    <w:next w:val="a"/>
+    <w:link w:val="20"/>
     <w:uiPriority w:val="9"/>
     <w:semiHidden/>
     <w:unhideWhenUsed/>
@@ -4286,11 +5574,11 @@
       <w:szCs w:val="32"/>
     </w:rPr>
   </w:style>
-  <w:style w:type="paragraph" w:styleId="Heading3">
+  <w:style w:type="paragraph" w:styleId="3">
     <w:name w:val="heading 3"/>
-    <w:basedOn w:val="Normal"/>
-    <w:next w:val="Normal"/>
-    <w:link w:val="Heading3Char"/>
+    <w:basedOn w:val="a"/>
+    <w:next w:val="a"/>
+    <w:link w:val="30"/>
     <w:uiPriority w:val="9"/>
     <w:semiHidden/>
     <w:unhideWhenUsed/>
@@ -4309,11 +5597,11 @@
       <w:szCs w:val="28"/>
     </w:rPr>
   </w:style>
-  <w:style w:type="paragraph" w:styleId="Heading4">
+  <w:style w:type="paragraph" w:styleId="4">
     <w:name w:val="heading 4"/>
-    <w:basedOn w:val="Normal"/>
-    <w:next w:val="Normal"/>
-    <w:link w:val="Heading4Char"/>
+    <w:basedOn w:val="a"/>
+    <w:next w:val="a"/>
+    <w:link w:val="40"/>
     <w:uiPriority w:val="9"/>
     <w:semiHidden/>
     <w:unhideWhenUsed/>
@@ -4332,11 +5620,11 @@
       <w:color w:val="0F4761" w:themeColor="accent1" w:themeShade="BF"/>
     </w:rPr>
   </w:style>
-  <w:style w:type="paragraph" w:styleId="Heading5">
+  <w:style w:type="paragraph" w:styleId="5">
     <w:name w:val="heading 5"/>
-    <w:basedOn w:val="Normal"/>
-    <w:next w:val="Normal"/>
-    <w:link w:val="Heading5Char"/>
+    <w:basedOn w:val="a"/>
+    <w:next w:val="a"/>
+    <w:link w:val="50"/>
     <w:uiPriority w:val="9"/>
     <w:semiHidden/>
     <w:unhideWhenUsed/>
@@ -4353,11 +5641,11 @@
       <w:color w:val="0F4761" w:themeColor="accent1" w:themeShade="BF"/>
     </w:rPr>
   </w:style>
-  <w:style w:type="paragraph" w:styleId="Heading6">
+  <w:style w:type="paragraph" w:styleId="6">
     <w:name w:val="heading 6"/>
-    <w:basedOn w:val="Normal"/>
-    <w:next w:val="Normal"/>
-    <w:link w:val="Heading6Char"/>
+    <w:basedOn w:val="a"/>
+    <w:next w:val="a"/>
+    <w:link w:val="60"/>
     <w:uiPriority w:val="9"/>
     <w:semiHidden/>
     <w:unhideWhenUsed/>
@@ -4376,11 +5664,11 @@
       <w:color w:val="595959" w:themeColor="text1" w:themeTint="A6"/>
     </w:rPr>
   </w:style>
-  <w:style w:type="paragraph" w:styleId="Heading7">
+  <w:style w:type="paragraph" w:styleId="7">
     <w:name w:val="heading 7"/>
-    <w:basedOn w:val="Normal"/>
-    <w:next w:val="Normal"/>
-    <w:link w:val="Heading7Char"/>
+    <w:basedOn w:val="a"/>
+    <w:next w:val="a"/>
+    <w:link w:val="70"/>
     <w:uiPriority w:val="9"/>
     <w:semiHidden/>
     <w:unhideWhenUsed/>
@@ -4397,11 +5685,11 @@
       <w:color w:val="595959" w:themeColor="text1" w:themeTint="A6"/>
     </w:rPr>
   </w:style>
-  <w:style w:type="paragraph" w:styleId="Heading8">
+  <w:style w:type="paragraph" w:styleId="8">
     <w:name w:val="heading 8"/>
-    <w:basedOn w:val="Normal"/>
-    <w:next w:val="Normal"/>
-    <w:link w:val="Heading8Char"/>
+    <w:basedOn w:val="a"/>
+    <w:next w:val="a"/>
+    <w:link w:val="80"/>
     <w:uiPriority w:val="9"/>
     <w:semiHidden/>
     <w:unhideWhenUsed/>
@@ -4420,11 +5708,11 @@
       <w:color w:val="272727" w:themeColor="text1" w:themeTint="D8"/>
     </w:rPr>
   </w:style>
-  <w:style w:type="paragraph" w:styleId="Heading9">
+  <w:style w:type="paragraph" w:styleId="9">
     <w:name w:val="heading 9"/>
-    <w:basedOn w:val="Normal"/>
-    <w:next w:val="Normal"/>
-    <w:link w:val="Heading9Char"/>
+    <w:basedOn w:val="a"/>
+    <w:next w:val="a"/>
+    <w:link w:val="90"/>
     <w:uiPriority w:val="9"/>
     <w:semiHidden/>
     <w:unhideWhenUsed/>
@@ -4441,13 +5729,13 @@
       <w:color w:val="272727" w:themeColor="text1" w:themeTint="D8"/>
     </w:rPr>
   </w:style>
-  <w:style w:type="character" w:default="1" w:styleId="DefaultParagraphFont">
+  <w:style w:type="character" w:default="1" w:styleId="a0">
     <w:name w:val="Default Paragraph Font"/>
     <w:uiPriority w:val="1"/>
     <w:semiHidden/>
     <w:unhideWhenUsed/>
   </w:style>
-  <w:style w:type="table" w:default="1" w:styleId="TableNormal">
+  <w:style w:type="table" w:default="1" w:styleId="a1">
     <w:name w:val="Normal Table"/>
     <w:uiPriority w:val="99"/>
     <w:semiHidden/>
@@ -4462,16 +5750,16 @@
       </w:tblCellMar>
     </w:tblPr>
   </w:style>
-  <w:style w:type="numbering" w:default="1" w:styleId="NoList">
+  <w:style w:type="numbering" w:default="1" w:styleId="a2">
     <w:name w:val="No List"/>
     <w:uiPriority w:val="99"/>
     <w:semiHidden/>
     <w:unhideWhenUsed/>
   </w:style>
-  <w:style w:type="character" w:customStyle="1" w:styleId="Heading1Char">
-    <w:name w:val="Heading 1 Char"/>
-    <w:basedOn w:val="DefaultParagraphFont"/>
-    <w:link w:val="Heading1"/>
+  <w:style w:type="character" w:customStyle="1" w:styleId="10">
+    <w:name w:val="כותרת 1 תו"/>
+    <w:basedOn w:val="a0"/>
+    <w:link w:val="1"/>
     <w:uiPriority w:val="9"/>
     <w:rsid w:val="003B4F42"/>
     <w:rPr>
@@ -4481,10 +5769,10 @@
       <w:szCs w:val="40"/>
     </w:rPr>
   </w:style>
-  <w:style w:type="character" w:customStyle="1" w:styleId="Heading2Char">
-    <w:name w:val="Heading 2 Char"/>
-    <w:basedOn w:val="DefaultParagraphFont"/>
-    <w:link w:val="Heading2"/>
+  <w:style w:type="character" w:customStyle="1" w:styleId="20">
+    <w:name w:val="כותרת 2 תו"/>
+    <w:basedOn w:val="a0"/>
+    <w:link w:val="2"/>
     <w:uiPriority w:val="9"/>
     <w:semiHidden/>
     <w:rsid w:val="003B4F42"/>
@@ -4495,10 +5783,10 @@
       <w:szCs w:val="32"/>
     </w:rPr>
   </w:style>
-  <w:style w:type="character" w:customStyle="1" w:styleId="Heading3Char">
-    <w:name w:val="Heading 3 Char"/>
-    <w:basedOn w:val="DefaultParagraphFont"/>
-    <w:link w:val="Heading3"/>
+  <w:style w:type="character" w:customStyle="1" w:styleId="30">
+    <w:name w:val="כותרת 3 תו"/>
+    <w:basedOn w:val="a0"/>
+    <w:link w:val="3"/>
     <w:uiPriority w:val="9"/>
     <w:semiHidden/>
     <w:rsid w:val="003B4F42"/>
@@ -4509,10 +5797,10 @@
       <w:szCs w:val="28"/>
     </w:rPr>
   </w:style>
-  <w:style w:type="character" w:customStyle="1" w:styleId="Heading4Char">
-    <w:name w:val="Heading 4 Char"/>
-    <w:basedOn w:val="DefaultParagraphFont"/>
-    <w:link w:val="Heading4"/>
+  <w:style w:type="character" w:customStyle="1" w:styleId="40">
+    <w:name w:val="כותרת 4 תו"/>
+    <w:basedOn w:val="a0"/>
+    <w:link w:val="4"/>
     <w:uiPriority w:val="9"/>
     <w:semiHidden/>
     <w:rsid w:val="003B4F42"/>
@@ -4523,10 +5811,10 @@
       <w:color w:val="0F4761" w:themeColor="accent1" w:themeShade="BF"/>
     </w:rPr>
   </w:style>
-  <w:style w:type="character" w:customStyle="1" w:styleId="Heading5Char">
-    <w:name w:val="Heading 5 Char"/>
-    <w:basedOn w:val="DefaultParagraphFont"/>
-    <w:link w:val="Heading5"/>
+  <w:style w:type="character" w:customStyle="1" w:styleId="50">
+    <w:name w:val="כותרת 5 תו"/>
+    <w:basedOn w:val="a0"/>
+    <w:link w:val="5"/>
     <w:uiPriority w:val="9"/>
     <w:semiHidden/>
     <w:rsid w:val="003B4F42"/>
@@ -4535,10 +5823,10 @@
       <w:color w:val="0F4761" w:themeColor="accent1" w:themeShade="BF"/>
     </w:rPr>
   </w:style>
-  <w:style w:type="character" w:customStyle="1" w:styleId="Heading6Char">
-    <w:name w:val="Heading 6 Char"/>
-    <w:basedOn w:val="DefaultParagraphFont"/>
-    <w:link w:val="Heading6"/>
+  <w:style w:type="character" w:customStyle="1" w:styleId="60">
+    <w:name w:val="כותרת 6 תו"/>
+    <w:basedOn w:val="a0"/>
+    <w:link w:val="6"/>
     <w:uiPriority w:val="9"/>
     <w:semiHidden/>
     <w:rsid w:val="003B4F42"/>
@@ -4549,10 +5837,10 @@
       <w:color w:val="595959" w:themeColor="text1" w:themeTint="A6"/>
     </w:rPr>
   </w:style>
-  <w:style w:type="character" w:customStyle="1" w:styleId="Heading7Char">
-    <w:name w:val="Heading 7 Char"/>
-    <w:basedOn w:val="DefaultParagraphFont"/>
-    <w:link w:val="Heading7"/>
+  <w:style w:type="character" w:customStyle="1" w:styleId="70">
+    <w:name w:val="כותרת 7 תו"/>
+    <w:basedOn w:val="a0"/>
+    <w:link w:val="7"/>
     <w:uiPriority w:val="9"/>
     <w:semiHidden/>
     <w:rsid w:val="003B4F42"/>
@@ -4561,10 +5849,10 @@
       <w:color w:val="595959" w:themeColor="text1" w:themeTint="A6"/>
     </w:rPr>
   </w:style>
-  <w:style w:type="character" w:customStyle="1" w:styleId="Heading8Char">
-    <w:name w:val="Heading 8 Char"/>
-    <w:basedOn w:val="DefaultParagraphFont"/>
-    <w:link w:val="Heading8"/>
+  <w:style w:type="character" w:customStyle="1" w:styleId="80">
+    <w:name w:val="כותרת 8 תו"/>
+    <w:basedOn w:val="a0"/>
+    <w:link w:val="8"/>
     <w:uiPriority w:val="9"/>
     <w:semiHidden/>
     <w:rsid w:val="003B4F42"/>
@@ -4575,10 +5863,10 @@
       <w:color w:val="272727" w:themeColor="text1" w:themeTint="D8"/>
     </w:rPr>
   </w:style>
-  <w:style w:type="character" w:customStyle="1" w:styleId="Heading9Char">
-    <w:name w:val="Heading 9 Char"/>
-    <w:basedOn w:val="DefaultParagraphFont"/>
-    <w:link w:val="Heading9"/>
+  <w:style w:type="character" w:customStyle="1" w:styleId="90">
+    <w:name w:val="כותרת 9 תו"/>
+    <w:basedOn w:val="a0"/>
+    <w:link w:val="9"/>
     <w:uiPriority w:val="9"/>
     <w:semiHidden/>
     <w:rsid w:val="003B4F42"/>
@@ -4587,11 +5875,11 @@
       <w:color w:val="272727" w:themeColor="text1" w:themeTint="D8"/>
     </w:rPr>
   </w:style>
-  <w:style w:type="paragraph" w:styleId="Title">
+  <w:style w:type="paragraph" w:styleId="a3">
     <w:name w:val="Title"/>
-    <w:basedOn w:val="Normal"/>
-    <w:next w:val="Normal"/>
-    <w:link w:val="TitleChar"/>
+    <w:basedOn w:val="a"/>
+    <w:next w:val="a"/>
+    <w:link w:val="a4"/>
     <w:uiPriority w:val="10"/>
     <w:qFormat/>
     <w:rsid w:val="003B4F42"/>
@@ -4607,10 +5895,10 @@
       <w:szCs w:val="56"/>
     </w:rPr>
   </w:style>
-  <w:style w:type="character" w:customStyle="1" w:styleId="TitleChar">
-    <w:name w:val="Title Char"/>
-    <w:basedOn w:val="DefaultParagraphFont"/>
-    <w:link w:val="Title"/>
+  <w:style w:type="character" w:customStyle="1" w:styleId="a4">
+    <w:name w:val="כותרת טקסט תו"/>
+    <w:basedOn w:val="a0"/>
+    <w:link w:val="a3"/>
     <w:uiPriority w:val="10"/>
     <w:rsid w:val="003B4F42"/>
     <w:rPr>
@@ -4621,11 +5909,11 @@
       <w:szCs w:val="56"/>
     </w:rPr>
   </w:style>
-  <w:style w:type="paragraph" w:styleId="Subtitle">
+  <w:style w:type="paragraph" w:styleId="a5">
     <w:name w:val="Subtitle"/>
-    <w:basedOn w:val="Normal"/>
-    <w:next w:val="Normal"/>
-    <w:link w:val="SubtitleChar"/>
+    <w:basedOn w:val="a"/>
+    <w:next w:val="a"/>
+    <w:link w:val="a6"/>
     <w:uiPriority w:val="11"/>
     <w:qFormat/>
     <w:rsid w:val="003B4F42"/>
@@ -4642,10 +5930,10 @@
       <w:szCs w:val="28"/>
     </w:rPr>
   </w:style>
-  <w:style w:type="character" w:customStyle="1" w:styleId="SubtitleChar">
-    <w:name w:val="Subtitle Char"/>
-    <w:basedOn w:val="DefaultParagraphFont"/>
-    <w:link w:val="Subtitle"/>
+  <w:style w:type="character" w:customStyle="1" w:styleId="a6">
+    <w:name w:val="כותרת משנה תו"/>
+    <w:basedOn w:val="a0"/>
+    <w:link w:val="a5"/>
     <w:uiPriority w:val="11"/>
     <w:rsid w:val="003B4F42"/>
     <w:rPr>
@@ -4656,11 +5944,11 @@
       <w:szCs w:val="28"/>
     </w:rPr>
   </w:style>
-  <w:style w:type="paragraph" w:styleId="Quote">
+  <w:style w:type="paragraph" w:styleId="a7">
     <w:name w:val="Quote"/>
-    <w:basedOn w:val="Normal"/>
-    <w:next w:val="Normal"/>
-    <w:link w:val="QuoteChar"/>
+    <w:basedOn w:val="a"/>
+    <w:next w:val="a"/>
+    <w:link w:val="a8"/>
     <w:uiPriority w:val="29"/>
     <w:qFormat/>
     <w:rsid w:val="003B4F42"/>
@@ -4674,10 +5962,10 @@
       <w:color w:val="404040" w:themeColor="text1" w:themeTint="BF"/>
     </w:rPr>
   </w:style>
-  <w:style w:type="character" w:customStyle="1" w:styleId="QuoteChar">
-    <w:name w:val="Quote Char"/>
-    <w:basedOn w:val="DefaultParagraphFont"/>
-    <w:link w:val="Quote"/>
+  <w:style w:type="character" w:customStyle="1" w:styleId="a8">
+    <w:name w:val="ציטוט תו"/>
+    <w:basedOn w:val="a0"/>
+    <w:link w:val="a7"/>
     <w:uiPriority w:val="29"/>
     <w:rsid w:val="003B4F42"/>
     <w:rPr>
@@ -4686,9 +5974,9 @@
       <w:color w:val="404040" w:themeColor="text1" w:themeTint="BF"/>
     </w:rPr>
   </w:style>
-  <w:style w:type="paragraph" w:styleId="ListParagraph">
+  <w:style w:type="paragraph" w:styleId="a9">
     <w:name w:val="List Paragraph"/>
-    <w:basedOn w:val="Normal"/>
+    <w:basedOn w:val="a"/>
     <w:uiPriority w:val="34"/>
     <w:qFormat/>
     <w:rsid w:val="003B4F42"/>
@@ -4697,9 +5985,9 @@
       <w:contextualSpacing/>
     </w:pPr>
   </w:style>
-  <w:style w:type="character" w:styleId="IntenseEmphasis">
+  <w:style w:type="character" w:styleId="aa">
     <w:name w:val="Intense Emphasis"/>
-    <w:basedOn w:val="DefaultParagraphFont"/>
+    <w:basedOn w:val="a0"/>
     <w:uiPriority w:val="21"/>
     <w:qFormat/>
     <w:rsid w:val="003B4F42"/>
@@ -4709,11 +5997,11 @@
       <w:color w:val="0F4761" w:themeColor="accent1" w:themeShade="BF"/>
     </w:rPr>
   </w:style>
-  <w:style w:type="paragraph" w:styleId="IntenseQuote">
+  <w:style w:type="paragraph" w:styleId="ab">
     <w:name w:val="Intense Quote"/>
-    <w:basedOn w:val="Normal"/>
-    <w:next w:val="Normal"/>
-    <w:link w:val="IntenseQuoteChar"/>
+    <w:basedOn w:val="a"/>
+    <w:next w:val="a"/>
+    <w:link w:val="ac"/>
     <w:uiPriority w:val="30"/>
     <w:qFormat/>
     <w:rsid w:val="003B4F42"/>
@@ -4732,10 +6020,10 @@
       <w:color w:val="0F4761" w:themeColor="accent1" w:themeShade="BF"/>
     </w:rPr>
   </w:style>
-  <w:style w:type="character" w:customStyle="1" w:styleId="IntenseQuoteChar">
-    <w:name w:val="Intense Quote Char"/>
-    <w:basedOn w:val="DefaultParagraphFont"/>
-    <w:link w:val="IntenseQuote"/>
+  <w:style w:type="character" w:customStyle="1" w:styleId="ac">
+    <w:name w:val="ציטוט חזק תו"/>
+    <w:basedOn w:val="a0"/>
+    <w:link w:val="ab"/>
     <w:uiPriority w:val="30"/>
     <w:rsid w:val="003B4F42"/>
     <w:rPr>
@@ -4744,9 +6032,9 @@
       <w:color w:val="0F4761" w:themeColor="accent1" w:themeShade="BF"/>
     </w:rPr>
   </w:style>
-  <w:style w:type="character" w:styleId="IntenseReference">
+  <w:style w:type="character" w:styleId="ad">
     <w:name w:val="Intense Reference"/>
-    <w:basedOn w:val="DefaultParagraphFont"/>
+    <w:basedOn w:val="a0"/>
     <w:uiPriority w:val="32"/>
     <w:qFormat/>
     <w:rsid w:val="003B4F42"/>

</xml_diff>